<commit_message>
ligne de commande sur invite de commande pour me connecter à postgres depuis invite de commande + MAJ cour JOO
</commit_message>
<xml_diff>
--- a/cours/17_javaObjet/CR_JOO_SEEBIH.docx
+++ b/cours/17_javaObjet/CR_JOO_SEEBIH.docx
@@ -68,7 +68,7 @@
           <w:r>
             <w:fldChar w:fldCharType="separate"/>
           </w:r>
-          <w:hyperlink w:anchor="_Toc99212651" w:history="1">
+          <w:hyperlink w:anchor="_Toc100156909" w:history="1">
             <w:r>
               <w:rPr>
                 <w:rStyle w:val="Lienhypertexte"/>
@@ -95,7 +95,7 @@
                 <w:noProof/>
                 <w:webHidden/>
               </w:rPr>
-              <w:instrText xml:space="preserve"> PAGEREF _Toc99212651 \h </w:instrText>
+              <w:instrText xml:space="preserve"> PAGEREF _Toc100156909 \h </w:instrText>
             </w:r>
             <w:r>
               <w:rPr>
@@ -136,7 +136,7 @@
               <w:noProof/>
             </w:rPr>
           </w:pPr>
-          <w:hyperlink w:anchor="_Toc99212652" w:history="1">
+          <w:hyperlink w:anchor="_Toc100156910" w:history="1">
             <w:r>
               <w:rPr>
                 <w:rStyle w:val="Lienhypertexte"/>
@@ -163,7 +163,7 @@
                 <w:noProof/>
                 <w:webHidden/>
               </w:rPr>
-              <w:instrText xml:space="preserve"> PAGEREF _Toc99212652 \h </w:instrText>
+              <w:instrText xml:space="preserve"> PAGEREF _Toc100156910 \h </w:instrText>
             </w:r>
             <w:r>
               <w:rPr>
@@ -204,7 +204,7 @@
               <w:noProof/>
             </w:rPr>
           </w:pPr>
-          <w:hyperlink w:anchor="_Toc99212653" w:history="1">
+          <w:hyperlink w:anchor="_Toc100156911" w:history="1">
             <w:r>
               <w:rPr>
                 <w:rStyle w:val="Lienhypertexte"/>
@@ -231,7 +231,7 @@
                 <w:noProof/>
                 <w:webHidden/>
               </w:rPr>
-              <w:instrText xml:space="preserve"> PAGEREF _Toc99212653 \h </w:instrText>
+              <w:instrText xml:space="preserve"> PAGEREF _Toc100156911 \h </w:instrText>
             </w:r>
             <w:r>
               <w:rPr>
@@ -272,7 +272,7 @@
               <w:noProof/>
             </w:rPr>
           </w:pPr>
-          <w:hyperlink w:anchor="_Toc99212654" w:history="1">
+          <w:hyperlink w:anchor="_Toc100156912" w:history="1">
             <w:r>
               <w:rPr>
                 <w:rStyle w:val="Lienhypertexte"/>
@@ -299,7 +299,7 @@
                 <w:noProof/>
                 <w:webHidden/>
               </w:rPr>
-              <w:instrText xml:space="preserve"> PAGEREF _Toc99212654 \h </w:instrText>
+              <w:instrText xml:space="preserve"> PAGEREF _Toc100156912 \h </w:instrText>
             </w:r>
             <w:r>
               <w:rPr>
@@ -340,13 +340,13 @@
               <w:noProof/>
             </w:rPr>
           </w:pPr>
-          <w:hyperlink w:anchor="_Toc99212655" w:history="1">
+          <w:hyperlink w:anchor="_Toc100156913" w:history="1">
             <w:r>
               <w:rPr>
                 <w:rStyle w:val="Lienhypertexte"/>
                 <w:noProof/>
               </w:rPr>
-              <w:t>Chapitre 5 CLASSE ABSTRAITE :</w:t>
+              <w:t>Chapitre 5 : CLASSE ABSTRAITE :</w:t>
             </w:r>
             <w:r>
               <w:rPr>
@@ -367,7 +367,7 @@
                 <w:noProof/>
                 <w:webHidden/>
               </w:rPr>
-              <w:instrText xml:space="preserve"> PAGEREF _Toc99212655 \h </w:instrText>
+              <w:instrText xml:space="preserve"> PAGEREF _Toc100156913 \h </w:instrText>
             </w:r>
             <w:r>
               <w:rPr>
@@ -408,7 +408,7 @@
               <w:noProof/>
             </w:rPr>
           </w:pPr>
-          <w:hyperlink w:anchor="_Toc99212656" w:history="1">
+          <w:hyperlink w:anchor="_Toc100156914" w:history="1">
             <w:r>
               <w:rPr>
                 <w:rStyle w:val="Lienhypertexte"/>
@@ -443,7 +443,7 @@
                 <w:noProof/>
                 <w:webHidden/>
               </w:rPr>
-              <w:instrText xml:space="preserve"> PAGEREF _Toc99212656 \h </w:instrText>
+              <w:instrText xml:space="preserve"> PAGEREF _Toc100156914 \h </w:instrText>
             </w:r>
             <w:r>
               <w:rPr>
@@ -484,7 +484,7 @@
               <w:noProof/>
             </w:rPr>
           </w:pPr>
-          <w:hyperlink w:anchor="_Toc99212657" w:history="1">
+          <w:hyperlink w:anchor="_Toc100156915" w:history="1">
             <w:r>
               <w:rPr>
                 <w:rStyle w:val="Lienhypertexte"/>
@@ -512,7 +512,7 @@
                 <w:noProof/>
                 <w:webHidden/>
               </w:rPr>
-              <w:instrText xml:space="preserve"> PAGEREF _Toc99212657 \h </w:instrText>
+              <w:instrText xml:space="preserve"> PAGEREF _Toc100156915 \h </w:instrText>
             </w:r>
             <w:r>
               <w:rPr>
@@ -544,6 +544,74 @@
           </w:hyperlink>
         </w:p>
         <w:p>
+          <w:pPr>
+            <w:pStyle w:val="TM1"/>
+            <w:tabs>
+              <w:tab w:val="right" w:leader="dot" w:pos="9062"/>
+            </w:tabs>
+            <w:rPr>
+              <w:noProof/>
+            </w:rPr>
+          </w:pPr>
+          <w:hyperlink w:anchor="_Toc100156916" w:history="1">
+            <w:r>
+              <w:rPr>
+                <w:rStyle w:val="Lienhypertexte"/>
+                <w:noProof/>
+              </w:rPr>
+              <w:t>Chapitre 7 : LES CLASSES &amp; METHODES GENERIQUES :</w:t>
+            </w:r>
+            <w:r>
+              <w:rPr>
+                <w:noProof/>
+                <w:webHidden/>
+              </w:rPr>
+              <w:tab/>
+            </w:r>
+            <w:r>
+              <w:rPr>
+                <w:noProof/>
+                <w:webHidden/>
+              </w:rPr>
+              <w:fldChar w:fldCharType="begin"/>
+            </w:r>
+            <w:r>
+              <w:rPr>
+                <w:noProof/>
+                <w:webHidden/>
+              </w:rPr>
+              <w:instrText xml:space="preserve"> PAGEREF _Toc100156916 \h </w:instrText>
+            </w:r>
+            <w:r>
+              <w:rPr>
+                <w:noProof/>
+                <w:webHidden/>
+              </w:rPr>
+            </w:r>
+            <w:r>
+              <w:rPr>
+                <w:noProof/>
+                <w:webHidden/>
+              </w:rPr>
+              <w:fldChar w:fldCharType="separate"/>
+            </w:r>
+            <w:r>
+              <w:rPr>
+                <w:noProof/>
+                <w:webHidden/>
+              </w:rPr>
+              <w:t>10</w:t>
+            </w:r>
+            <w:r>
+              <w:rPr>
+                <w:noProof/>
+                <w:webHidden/>
+              </w:rPr>
+              <w:fldChar w:fldCharType="end"/>
+            </w:r>
+          </w:hyperlink>
+        </w:p>
+        <w:p>
           <w:r>
             <w:rPr>
               <w:b/>
@@ -579,7 +647,7 @@
           <w:szCs w:val="28"/>
         </w:rPr>
       </w:pPr>
-      <w:bookmarkStart w:id="1" w:name="_Toc99212651"/>
+      <w:bookmarkStart w:id="1" w:name="_Toc100156909"/>
       <w:r>
         <w:rPr>
           <w:sz w:val="28"/>
@@ -617,7 +685,15 @@
         <w:jc w:val="both"/>
       </w:pPr>
       <w:r>
-        <w:t>Dans la majorité des cas, on utilise des classes public ; sinon on ne peut pas  appeler cette classe ni ses attributs et méthodes dans d’autres classes.</w:t>
+        <w:t xml:space="preserve">Dans la majorité des cas, on utilise des classes public ; sinon on ne peut </w:t>
+      </w:r>
+      <w:proofErr w:type="gramStart"/>
+      <w:r>
+        <w:t>pas  appeler</w:t>
+      </w:r>
+      <w:proofErr w:type="gramEnd"/>
+      <w:r>
+        <w:t xml:space="preserve"> cette classe ni ses attributs et méthodes dans d’autres classes.</w:t>
       </w:r>
     </w:p>
     <w:p>
@@ -625,7 +701,15 @@
         <w:jc w:val="both"/>
       </w:pPr>
       <w:r>
-        <w:t>C’est plus pratique de créer une classe par fichier car dans tous les cas (même si on crée plusieurs classes dans le même fichier) quand on exécute le programme la commande javac génère automatiquement les fichiers .class pour chaque classe.</w:t>
+        <w:t xml:space="preserve">C’est plus pratique de créer une classe par fichier car dans tous les cas (même si on crée plusieurs classes dans le même fichier) quand on exécute le programme la commande </w:t>
+      </w:r>
+      <w:proofErr w:type="spellStart"/>
+      <w:r>
+        <w:t>javac</w:t>
+      </w:r>
+      <w:proofErr w:type="spellEnd"/>
+      <w:r>
+        <w:t xml:space="preserve"> génère automatiquement les fichiers .class pour chaque classe.</w:t>
       </w:r>
     </w:p>
     <w:p>
@@ -646,8 +730,13 @@
       <w:r>
         <w:t>code. (</w:t>
       </w:r>
-      <w:r>
-        <w:t>le code est non valable à l’</w:t>
+      <w:proofErr w:type="gramStart"/>
+      <w:r>
+        <w:t>le</w:t>
+      </w:r>
+      <w:proofErr w:type="gramEnd"/>
+      <w:r>
+        <w:t xml:space="preserve"> code est non valable à l’</w:t>
       </w:r>
       <w:r>
         <w:t>extérieur</w:t>
@@ -707,7 +796,23 @@
         <w:t>un modèle</w:t>
       </w:r>
       <w:r>
-        <w:t xml:space="preserve">. Comme l’exemple évoqué en cours avec la lettre écrite par hakim qui a donné à Merouane pour s’en inspirer mais Fortunat a fait </w:t>
+        <w:t xml:space="preserve">. Comme l’exemple évoqué en cours avec la lettre écrite par </w:t>
+      </w:r>
+      <w:proofErr w:type="spellStart"/>
+      <w:r>
+        <w:t>hakim</w:t>
+      </w:r>
+      <w:proofErr w:type="spellEnd"/>
+      <w:r>
+        <w:t xml:space="preserve"> qui a donné à </w:t>
+      </w:r>
+      <w:proofErr w:type="spellStart"/>
+      <w:r>
+        <w:t>Merouane</w:t>
+      </w:r>
+      <w:proofErr w:type="spellEnd"/>
+      <w:r>
+        <w:t xml:space="preserve"> pour s’en inspirer mais Fortunat a fait </w:t>
       </w:r>
       <w:bookmarkEnd w:id="0"/>
     </w:p>
@@ -736,7 +841,7 @@
         </w:rPr>
         <w:t> </w:t>
       </w:r>
-      <w:bookmarkStart w:id="2" w:name="_Toc99212652"/>
+      <w:bookmarkStart w:id="2" w:name="_Toc100156910"/>
       <w:r>
         <w:rPr>
           <w:sz w:val="28"/>
@@ -755,7 +860,15 @@
     </w:p>
     <w:p>
       <w:r>
-        <w:t>Une classe comprte un corps et un nom</w:t>
+        <w:t xml:space="preserve">Une classe </w:t>
+      </w:r>
+      <w:proofErr w:type="spellStart"/>
+      <w:r>
+        <w:t>comprte</w:t>
+      </w:r>
+      <w:proofErr w:type="spellEnd"/>
+      <w:r>
+        <w:t xml:space="preserve"> un corps et un nom</w:t>
       </w:r>
     </w:p>
     <w:p>
@@ -852,7 +965,15 @@
         </mc:AlternateContent>
       </w:r>
       <w:r>
-        <w:t>Nom = référence mémoire. Corps = {c’est ce quil y a entre les accolades}</w:t>
+        <w:t xml:space="preserve">Nom = référence mémoire. Corps = {c’est ce </w:t>
+      </w:r>
+      <w:proofErr w:type="spellStart"/>
+      <w:r>
+        <w:t>quil</w:t>
+      </w:r>
+      <w:proofErr w:type="spellEnd"/>
+      <w:r>
+        <w:t xml:space="preserve"> y a entre les accolades}</w:t>
       </w:r>
     </w:p>
     <w:p>
@@ -908,9 +1029,11 @@
                             </w:r>
                           </w:p>
                           <w:p>
+                            <w:proofErr w:type="spellStart"/>
                             <w:r>
                               <w:t>Chausssure</w:t>
                             </w:r>
+                            <w:proofErr w:type="spellEnd"/>
                           </w:p>
                           <w:p/>
                         </w:txbxContent>
@@ -944,9 +1067,11 @@
                       </w:r>
                     </w:p>
                     <w:p>
+                      <w:proofErr w:type="spellStart"/>
                       <w:r>
                         <w:t>Chausssure</w:t>
                       </w:r>
+                      <w:proofErr w:type="spellEnd"/>
                     </w:p>
                     <w:p/>
                   </w:txbxContent>
@@ -1004,11 +1129,24 @@
                         <w:txbxContent>
                           <w:p>
                             <w:r>
-                              <w:t>Une méthode  de la classe</w:t>
+                              <w:t xml:space="preserve">Une </w:t>
+                            </w:r>
+                            <w:proofErr w:type="gramStart"/>
+                            <w:r>
+                              <w:t>méthode  de</w:t>
+                            </w:r>
+                            <w:proofErr w:type="gramEnd"/>
+                            <w:r>
+                              <w:t xml:space="preserve"> la classe</w:t>
                             </w:r>
                             <w:r>
-                              <w:t xml:space="preserve"> Chausssure</w:t>
+                              <w:t xml:space="preserve"> </w:t>
                             </w:r>
+                            <w:proofErr w:type="spellStart"/>
+                            <w:r>
+                              <w:t>Chausssure</w:t>
+                            </w:r>
+                            <w:proofErr w:type="spellEnd"/>
                           </w:p>
                           <w:p/>
                         </w:txbxContent>
@@ -1038,11 +1176,24 @@
                   <w:txbxContent>
                     <w:p>
                       <w:r>
-                        <w:t>Une méthode  de la classe</w:t>
+                        <w:t xml:space="preserve">Une </w:t>
+                      </w:r>
+                      <w:proofErr w:type="gramStart"/>
+                      <w:r>
+                        <w:t>méthode  de</w:t>
+                      </w:r>
+                      <w:proofErr w:type="gramEnd"/>
+                      <w:r>
+                        <w:t xml:space="preserve"> la classe</w:t>
                       </w:r>
                       <w:r>
-                        <w:t xml:space="preserve"> Chausssure</w:t>
+                        <w:t xml:space="preserve"> </w:t>
                       </w:r>
+                      <w:proofErr w:type="spellStart"/>
+                      <w:r>
+                        <w:t>Chausssure</w:t>
+                      </w:r>
+                      <w:proofErr w:type="spellEnd"/>
                     </w:p>
                     <w:p/>
                   </w:txbxContent>
@@ -1103,8 +1254,13 @@
                               <w:t>Le constructeur de la classe</w:t>
                             </w:r>
                             <w:r>
-                              <w:t xml:space="preserve"> Chausssure</w:t>
+                              <w:t xml:space="preserve"> </w:t>
                             </w:r>
+                            <w:proofErr w:type="spellStart"/>
+                            <w:r>
+                              <w:t>Chausssure</w:t>
+                            </w:r>
+                            <w:proofErr w:type="spellEnd"/>
                           </w:p>
                         </w:txbxContent>
                       </wps:txbx>
@@ -1136,8 +1292,13 @@
                         <w:t>Le constructeur de la classe</w:t>
                       </w:r>
                       <w:r>
-                        <w:t xml:space="preserve"> Chausssure</w:t>
+                        <w:t xml:space="preserve"> </w:t>
                       </w:r>
+                      <w:proofErr w:type="spellStart"/>
+                      <w:r>
+                        <w:t>Chausssure</w:t>
+                      </w:r>
+                      <w:proofErr w:type="spellEnd"/>
                     </w:p>
                   </w:txbxContent>
                 </v:textbox>
@@ -1577,8 +1738,13 @@
                               <w:t>ATTRIBUTS</w:t>
                             </w:r>
                             <w:r>
-                              <w:t xml:space="preserve"> de la classe Chausssure</w:t>
+                              <w:t xml:space="preserve"> de la classe </w:t>
                             </w:r>
+                            <w:proofErr w:type="spellStart"/>
+                            <w:r>
+                              <w:t>Chausssure</w:t>
+                            </w:r>
+                            <w:proofErr w:type="spellEnd"/>
                           </w:p>
                           <w:p/>
                         </w:txbxContent>
@@ -1611,8 +1777,13 @@
                         <w:t>ATTRIBUTS</w:t>
                       </w:r>
                       <w:r>
-                        <w:t xml:space="preserve"> de la classe Chausssure</w:t>
+                        <w:t xml:space="preserve"> de la classe </w:t>
                       </w:r>
+                      <w:proofErr w:type="spellStart"/>
+                      <w:r>
+                        <w:t>Chausssure</w:t>
+                      </w:r>
+                      <w:proofErr w:type="spellEnd"/>
                     </w:p>
                     <w:p/>
                   </w:txbxContent>
@@ -1727,24 +1898,45 @@
       <w:r>
         <w:t xml:space="preserve">Figure </w:t>
       </w:r>
-      <w:fldSimple w:instr=" SEQ Figure \* ARABIC ">
-        <w:r>
-          <w:rPr>
-            <w:noProof/>
-          </w:rPr>
-          <w:t>1</w:t>
-        </w:r>
-      </w:fldSimple>
+      <w:r>
+        <w:fldChar w:fldCharType="begin"/>
+      </w:r>
+      <w:r>
+        <w:instrText xml:space="preserve"> SEQ Figure \* ARABIC </w:instrText>
+      </w:r>
+      <w:r>
+        <w:fldChar w:fldCharType="separate"/>
+      </w:r>
+      <w:r>
+        <w:rPr>
+          <w:noProof/>
+        </w:rPr>
+        <w:t>1</w:t>
+      </w:r>
+      <w:r>
+        <w:rPr>
+          <w:noProof/>
+        </w:rPr>
+        <w:fldChar w:fldCharType="end"/>
+      </w:r>
       <w:r>
         <w:t> : instanciation qu’on appelle chaussure de la classe chaussure dans une autre classe</w:t>
       </w:r>
     </w:p>
     <w:p>
       <w:r>
-        <w:t xml:space="preserve">L’instance chaussure de la classe Chaussure </w:t>
-      </w:r>
-      <w:r>
-        <w:t xml:space="preserve"> est un </w:t>
+        <w:t xml:space="preserve">L’instance chaussure de la classe </w:t>
+      </w:r>
+      <w:proofErr w:type="gramStart"/>
+      <w:r>
+        <w:t xml:space="preserve">Chaussure </w:t>
+      </w:r>
+      <w:r>
+        <w:t xml:space="preserve"> est</w:t>
+      </w:r>
+      <w:proofErr w:type="gramEnd"/>
+      <w:r>
+        <w:t xml:space="preserve"> un </w:t>
       </w:r>
       <w:r>
         <w:t xml:space="preserve"> Objet </w:t>
@@ -1755,7 +1947,15 @@
     </w:p>
     <w:p>
       <w:r>
-        <w:t>This on ne peut pas l’utiliser dans un contexte static.</w:t>
+        <w:t xml:space="preserve">This on ne peut pas l’utiliser dans un contexte </w:t>
+      </w:r>
+      <w:proofErr w:type="spellStart"/>
+      <w:r>
+        <w:t>static</w:t>
+      </w:r>
+      <w:proofErr w:type="spellEnd"/>
+      <w:r>
+        <w:t>.</w:t>
       </w:r>
     </w:p>
     <w:p>
@@ -1765,8 +1965,13 @@
     </w:p>
     <w:p>
       <w:r>
-        <w:t>Pour calculer par exemple la surface  d’un</w:t>
-      </w:r>
+        <w:t xml:space="preserve">Pour calculer par exemple la </w:t>
+      </w:r>
+      <w:proofErr w:type="gramStart"/>
+      <w:r>
+        <w:t>surface  d’un</w:t>
+      </w:r>
+      <w:proofErr w:type="gramEnd"/>
       <w:r>
         <w:t xml:space="preserve"> cercle</w:t>
       </w:r>
@@ -1779,7 +1984,17 @@
     </w:p>
     <w:p>
       <w:r>
-        <w:t>Donc on écrit c.area() (c  étant une instance de classe Circle).</w:t>
+        <w:t xml:space="preserve">Donc on écrit </w:t>
+      </w:r>
+      <w:proofErr w:type="spellStart"/>
+      <w:proofErr w:type="gramStart"/>
+      <w:r>
+        <w:t>c.area</w:t>
+      </w:r>
+      <w:proofErr w:type="spellEnd"/>
+      <w:proofErr w:type="gramEnd"/>
+      <w:r>
+        <w:t>() (c  étant une instance de classe Circle).</w:t>
       </w:r>
       <w:r>
         <w:t xml:space="preserve">  </w:t>
@@ -1793,7 +2008,15 @@
         <w:sym w:font="Wingdings" w:char="F0E8"/>
       </w:r>
       <w:r>
-        <w:t xml:space="preserve"> nous propose la liste des choix à l’intérieur de la même classe.</w:t>
+        <w:t xml:space="preserve"> </w:t>
+      </w:r>
+      <w:proofErr w:type="gramStart"/>
+      <w:r>
+        <w:t>nous</w:t>
+      </w:r>
+      <w:proofErr w:type="gramEnd"/>
+      <w:r>
+        <w:t xml:space="preserve"> propose la liste des choix à l’intérieur de la même classe.</w:t>
       </w:r>
     </w:p>
     <w:p>
@@ -1804,15 +2027,36 @@
         <w:sym w:font="Wingdings" w:char="F0E8"/>
       </w:r>
       <w:r>
-        <w:t xml:space="preserve"> nous propose la liste des choix à l’extérieur de la classe.</w:t>
-      </w:r>
-    </w:p>
-    <w:p>
-      <w:r>
-        <w:t>Garbage collector (System</w:t>
-      </w:r>
-      <w:r>
-        <w:t>.gc()) permet de</w:t>
+        <w:t xml:space="preserve"> </w:t>
+      </w:r>
+      <w:proofErr w:type="gramStart"/>
+      <w:r>
+        <w:t>nous</w:t>
+      </w:r>
+      <w:proofErr w:type="gramEnd"/>
+      <w:r>
+        <w:t xml:space="preserve"> propose la liste des choix à l’extérieur de la classe.</w:t>
+      </w:r>
+    </w:p>
+    <w:p>
+      <w:r>
+        <w:t>Garbage collector (</w:t>
+      </w:r>
+      <w:proofErr w:type="spellStart"/>
+      <w:proofErr w:type="gramStart"/>
+      <w:r>
+        <w:t>System</w:t>
+      </w:r>
+      <w:r>
+        <w:t>.gc</w:t>
+      </w:r>
+      <w:proofErr w:type="spellEnd"/>
+      <w:r>
+        <w:t>(</w:t>
+      </w:r>
+      <w:proofErr w:type="gramEnd"/>
+      <w:r>
+        <w:t>)) permet de</w:t>
       </w:r>
       <w:r>
         <w:t xml:space="preserve"> supprimer toutes la variables dans la mémoire qui ne sont plus utilisables .</w:t>
@@ -1820,8 +2064,18 @@
     </w:p>
     <w:p>
       <w:r>
-        <w:t>Pour comparer deux objets de type String il faut toujours utiliser .equals</w:t>
-      </w:r>
+        <w:t xml:space="preserve">Pour comparer deux objets de type String il faut toujours </w:t>
+      </w:r>
+      <w:proofErr w:type="gramStart"/>
+      <w:r>
+        <w:t>utiliser .</w:t>
+      </w:r>
+      <w:proofErr w:type="spellStart"/>
+      <w:r>
+        <w:t>equals</w:t>
+      </w:r>
+      <w:proofErr w:type="spellEnd"/>
+      <w:proofErr w:type="gramEnd"/>
     </w:p>
     <w:p>
       <w:r>
@@ -1830,7 +2084,15 @@
     </w:p>
     <w:p>
       <w:r>
-        <w:t>La création de package est une façon de regrouper les classes qui font les mêmes fonction :</w:t>
+        <w:t xml:space="preserve">La création de package est une façon de regrouper les classes qui font </w:t>
+      </w:r>
+      <w:proofErr w:type="gramStart"/>
+      <w:r>
+        <w:t>les mêmes fonction</w:t>
+      </w:r>
+      <w:proofErr w:type="gramEnd"/>
+      <w:r>
+        <w:t> :</w:t>
       </w:r>
     </w:p>
     <w:p>
@@ -1858,7 +2120,15 @@
     </w:p>
     <w:p>
       <w:r>
-        <w:t xml:space="preserve">Quand on appelle une méthode une méthode non public dans un projet </w:t>
+        <w:t xml:space="preserve">Quand on appelle une méthode </w:t>
+      </w:r>
+      <w:proofErr w:type="gramStart"/>
+      <w:r>
+        <w:t>une méthode non public</w:t>
+      </w:r>
+      <w:proofErr w:type="gramEnd"/>
+      <w:r>
+        <w:t xml:space="preserve"> dans un projet </w:t>
       </w:r>
       <w:r>
         <w:sym w:font="Wingdings" w:char="F0E8"/>
@@ -1885,7 +2155,7 @@
         <w:lastRenderedPageBreak/>
         <w:t> </w:t>
       </w:r>
-      <w:bookmarkStart w:id="3" w:name="_Toc99212653"/>
+      <w:bookmarkStart w:id="3" w:name="_Toc100156911"/>
       <w:r>
         <w:rPr>
           <w:sz w:val="28"/>
@@ -1941,13 +2211,37 @@
         </w:numPr>
       </w:pPr>
       <w:r>
-        <w:t xml:space="preserve"> un avec des paramètres :</w:t>
+        <w:t xml:space="preserve"> </w:t>
+      </w:r>
+      <w:proofErr w:type="gramStart"/>
+      <w:r>
+        <w:t>un</w:t>
+      </w:r>
+      <w:proofErr w:type="gramEnd"/>
+      <w:r>
+        <w:t xml:space="preserve"> avec des paramètres :</w:t>
       </w:r>
       <w:r>
         <w:t xml:space="preserve"> Person</w:t>
       </w:r>
       <w:r>
-        <w:t xml:space="preserve"> (String nom, String prenom, int </w:t>
+        <w:t xml:space="preserve"> (String nom, String </w:t>
+      </w:r>
+      <w:proofErr w:type="spellStart"/>
+      <w:r>
+        <w:t>prenom</w:t>
+      </w:r>
+      <w:proofErr w:type="spellEnd"/>
+      <w:r>
+        <w:t xml:space="preserve">, </w:t>
+      </w:r>
+      <w:proofErr w:type="spellStart"/>
+      <w:r>
+        <w:t>int</w:t>
+      </w:r>
+      <w:proofErr w:type="spellEnd"/>
+      <w:r>
+        <w:t xml:space="preserve"> </w:t>
       </w:r>
       <w:r>
         <w:t>id</w:t>
@@ -1968,7 +2262,15 @@
         </w:numPr>
       </w:pPr>
       <w:r>
-        <w:t xml:space="preserve"> un autre </w:t>
+        <w:t xml:space="preserve"> </w:t>
+      </w:r>
+      <w:proofErr w:type="gramStart"/>
+      <w:r>
+        <w:t>un</w:t>
+      </w:r>
+      <w:proofErr w:type="gramEnd"/>
+      <w:r>
+        <w:t xml:space="preserve"> autre </w:t>
       </w:r>
       <w:r>
         <w:t>constructeur sans paramètre : Person() ;</w:t>
@@ -1997,11 +2299,19 @@
         </w:rPr>
         <w:t xml:space="preserve">Public Person </w:t>
       </w:r>
+      <w:proofErr w:type="spellStart"/>
       <w:r>
         <w:rPr>
           <w:lang w:val="en-US"/>
         </w:rPr>
-        <w:t xml:space="preserve">selectPersonById (int id) </w:t>
+        <w:t>selectPersonById</w:t>
+      </w:r>
+      <w:proofErr w:type="spellEnd"/>
+      <w:r>
+        <w:rPr>
+          <w:lang w:val="en-US"/>
+        </w:rPr>
+        <w:t xml:space="preserve"> (int id) </w:t>
       </w:r>
       <w:r>
         <w:rPr>
@@ -2021,18 +2331,66 @@
         <w:rPr>
           <w:lang w:val="en-US"/>
         </w:rPr>
-        <w:t xml:space="preserve">String query = “select * from tabPerson where id </w:t>
-      </w:r>
+        <w:t xml:space="preserve">String query = “select * from </w:t>
+      </w:r>
+      <w:proofErr w:type="spellStart"/>
       <w:r>
         <w:rPr>
           <w:lang w:val="en-US"/>
         </w:rPr>
-        <w:t>“ = +id;</w:t>
-      </w:r>
-    </w:p>
-    <w:p>
-      <w:r>
-        <w:t>RS rs= DB.getConnection.execute(query);</w:t>
+        <w:t>tabPerson</w:t>
+      </w:r>
+      <w:proofErr w:type="spellEnd"/>
+      <w:r>
+        <w:rPr>
+          <w:lang w:val="en-US"/>
+        </w:rPr>
+        <w:t xml:space="preserve"> where id </w:t>
+      </w:r>
+      <w:proofErr w:type="gramStart"/>
+      <w:r>
+        <w:rPr>
+          <w:lang w:val="en-US"/>
+        </w:rPr>
+        <w:t>“ =</w:t>
+      </w:r>
+      <w:proofErr w:type="gramEnd"/>
+      <w:r>
+        <w:rPr>
+          <w:lang w:val="en-US"/>
+        </w:rPr>
+        <w:t xml:space="preserve"> +id;</w:t>
+      </w:r>
+    </w:p>
+    <w:p>
+      <w:r>
+        <w:t xml:space="preserve">RS </w:t>
+      </w:r>
+      <w:proofErr w:type="spellStart"/>
+      <w:r>
+        <w:t>rs</w:t>
+      </w:r>
+      <w:proofErr w:type="spellEnd"/>
+      <w:r>
+        <w:t xml:space="preserve">= </w:t>
+      </w:r>
+      <w:proofErr w:type="spellStart"/>
+      <w:proofErr w:type="gramStart"/>
+      <w:r>
+        <w:t>DB.getConnection.execute</w:t>
+      </w:r>
+      <w:proofErr w:type="spellEnd"/>
+      <w:proofErr w:type="gramEnd"/>
+      <w:r>
+        <w:t>(</w:t>
+      </w:r>
+      <w:proofErr w:type="spellStart"/>
+      <w:r>
+        <w:t>query</w:t>
+      </w:r>
+      <w:proofErr w:type="spellEnd"/>
+      <w:r>
+        <w:t>);</w:t>
       </w:r>
       <w:r>
         <w:t xml:space="preserve"> </w:t>
@@ -2047,18 +2405,75 @@
         <w:rPr>
           <w:color w:val="4F6228" w:themeColor="accent3" w:themeShade="80"/>
         </w:rPr>
-        <w:t xml:space="preserve"> (synthaxe pour se connecter à la base de données et récupérer un objet rs  de type RS (RS est un curseur en langage sql)</w:t>
-      </w:r>
+        <w:t xml:space="preserve"> (</w:t>
+      </w:r>
+      <w:proofErr w:type="spellStart"/>
       <w:r>
         <w:rPr>
           <w:color w:val="4F6228" w:themeColor="accent3" w:themeShade="80"/>
         </w:rPr>
+        <w:t>synthaxe</w:t>
+      </w:r>
+      <w:proofErr w:type="spellEnd"/>
+      <w:r>
+        <w:rPr>
+          <w:color w:val="4F6228" w:themeColor="accent3" w:themeShade="80"/>
+        </w:rPr>
+        <w:t xml:space="preserve"> pour se connecter à la base de données et récupérer un objet </w:t>
+      </w:r>
+      <w:proofErr w:type="spellStart"/>
+      <w:r>
+        <w:rPr>
+          <w:color w:val="4F6228" w:themeColor="accent3" w:themeShade="80"/>
+        </w:rPr>
+        <w:t>rs</w:t>
+      </w:r>
+      <w:proofErr w:type="spellEnd"/>
+      <w:r>
+        <w:rPr>
+          <w:color w:val="4F6228" w:themeColor="accent3" w:themeShade="80"/>
+        </w:rPr>
+        <w:t xml:space="preserve">  de type RS (RS est un curseur en langage </w:t>
+      </w:r>
+      <w:proofErr w:type="spellStart"/>
+      <w:r>
+        <w:rPr>
+          <w:color w:val="4F6228" w:themeColor="accent3" w:themeShade="80"/>
+        </w:rPr>
+        <w:t>sql</w:t>
+      </w:r>
+      <w:proofErr w:type="spellEnd"/>
+      <w:r>
+        <w:rPr>
+          <w:color w:val="4F6228" w:themeColor="accent3" w:themeShade="80"/>
+        </w:rPr>
+        <w:t>)</w:t>
+      </w:r>
+      <w:r>
+        <w:rPr>
+          <w:color w:val="4F6228" w:themeColor="accent3" w:themeShade="80"/>
+        </w:rPr>
         <w:t>.</w:t>
       </w:r>
     </w:p>
     <w:p>
-      <w:r>
-        <w:t xml:space="preserve">While (rs.hasNext()) </w:t>
+      <w:proofErr w:type="spellStart"/>
+      <w:r>
+        <w:t>While</w:t>
+      </w:r>
+      <w:proofErr w:type="spellEnd"/>
+      <w:r>
+        <w:t xml:space="preserve"> (</w:t>
+      </w:r>
+      <w:proofErr w:type="spellStart"/>
+      <w:proofErr w:type="gramStart"/>
+      <w:r>
+        <w:t>rs.hasNext</w:t>
+      </w:r>
+      <w:proofErr w:type="spellEnd"/>
+      <w:proofErr w:type="gramEnd"/>
+      <w:r>
+        <w:t xml:space="preserve">()) </w:t>
       </w:r>
       <w:r>
         <w:rPr>
@@ -2074,11 +2489,18 @@
       </w:r>
     </w:p>
     <w:p>
+      <w:proofErr w:type="spellStart"/>
+      <w:proofErr w:type="gramStart"/>
       <w:r>
         <w:t>Rs.</w:t>
       </w:r>
       <w:r>
-        <w:t>next() ;</w:t>
+        <w:t>next</w:t>
+      </w:r>
+      <w:proofErr w:type="spellEnd"/>
+      <w:proofErr w:type="gramEnd"/>
+      <w:r>
+        <w:t>() ;</w:t>
       </w:r>
     </w:p>
     <w:p>
@@ -2088,7 +2510,15 @@
         </w:rPr>
       </w:pPr>
       <w:r>
-        <w:t xml:space="preserve">Person p = new Person() ; </w:t>
+        <w:t xml:space="preserve">Person p = new </w:t>
+      </w:r>
+      <w:proofErr w:type="gramStart"/>
+      <w:r>
+        <w:t>Person(</w:t>
+      </w:r>
+      <w:proofErr w:type="gramEnd"/>
+      <w:r>
+        <w:t xml:space="preserve">) ; </w:t>
       </w:r>
       <w:r>
         <w:rPr>
@@ -2114,14 +2544,43 @@
       <w:pPr>
         <w:spacing w:after="0"/>
       </w:pPr>
-      <w:r>
-        <w:t xml:space="preserve">p.setId(rs.getInt(« id”) </w:t>
+      <w:proofErr w:type="spellStart"/>
+      <w:proofErr w:type="gramStart"/>
+      <w:r>
+        <w:t>p.setId</w:t>
+      </w:r>
+      <w:proofErr w:type="spellEnd"/>
+      <w:proofErr w:type="gramEnd"/>
+      <w:r>
+        <w:t>(</w:t>
+      </w:r>
+      <w:proofErr w:type="spellStart"/>
+      <w:r>
+        <w:t>rs.getInt</w:t>
+      </w:r>
+      <w:proofErr w:type="spellEnd"/>
+      <w:r>
+        <w:t xml:space="preserve">(« id”) </w:t>
       </w:r>
       <w:r>
         <w:rPr>
           <w:color w:val="4F6228" w:themeColor="accent3" w:themeShade="80"/>
         </w:rPr>
-        <w:t>//on change la valeur de Id grâce au setteur set id</w:t>
+        <w:t xml:space="preserve">//on change la valeur de Id grâce au </w:t>
+      </w:r>
+      <w:proofErr w:type="spellStart"/>
+      <w:r>
+        <w:rPr>
+          <w:color w:val="4F6228" w:themeColor="accent3" w:themeShade="80"/>
+        </w:rPr>
+        <w:t>setteur</w:t>
+      </w:r>
+      <w:proofErr w:type="spellEnd"/>
+      <w:r>
+        <w:rPr>
+          <w:color w:val="4F6228" w:themeColor="accent3" w:themeShade="80"/>
+        </w:rPr>
+        <w:t xml:space="preserve"> set id</w:t>
       </w:r>
     </w:p>
     <w:p>
@@ -2131,8 +2590,29 @@
           <w:color w:val="7030A0"/>
         </w:rPr>
       </w:pPr>
-      <w:r>
-        <w:t>ou p.setId(rs.getInt(0))</w:t>
+      <w:proofErr w:type="gramStart"/>
+      <w:r>
+        <w:t>ou</w:t>
+      </w:r>
+      <w:proofErr w:type="gramEnd"/>
+      <w:r>
+        <w:t xml:space="preserve"> </w:t>
+      </w:r>
+      <w:proofErr w:type="spellStart"/>
+      <w:r>
+        <w:t>p.setId</w:t>
+      </w:r>
+      <w:proofErr w:type="spellEnd"/>
+      <w:r>
+        <w:t>(</w:t>
+      </w:r>
+      <w:proofErr w:type="spellStart"/>
+      <w:r>
+        <w:t>rs.getInt</w:t>
+      </w:r>
+      <w:proofErr w:type="spellEnd"/>
+      <w:r>
+        <w:t>(0))</w:t>
       </w:r>
       <w:r>
         <w:rPr>
@@ -2147,31 +2627,51 @@
           <w:lang w:val="en-US"/>
         </w:rPr>
       </w:pPr>
+      <w:proofErr w:type="spellStart"/>
+      <w:proofErr w:type="gramStart"/>
       <w:r>
         <w:rPr>
           <w:lang w:val="en-US"/>
         </w:rPr>
         <w:t>p.setNom</w:t>
       </w:r>
+      <w:proofErr w:type="spellEnd"/>
+      <w:proofErr w:type="gramEnd"/>
       <w:r>
         <w:rPr>
           <w:lang w:val="en-US"/>
         </w:rPr>
-        <w:t>(rs.getString(« nom”);</w:t>
-      </w:r>
-    </w:p>
-    <w:p>
-      <w:pPr>
+        <w:t>(</w:t>
+      </w:r>
+      <w:proofErr w:type="spellStart"/>
+      <w:r>
         <w:rPr>
           <w:lang w:val="en-US"/>
         </w:rPr>
-      </w:pPr>
+        <w:t>rs.getString</w:t>
+      </w:r>
+      <w:proofErr w:type="spellEnd"/>
       <w:r>
         <w:rPr>
           <w:lang w:val="en-US"/>
         </w:rPr>
+        <w:t>(« nom”);</w:t>
+      </w:r>
+    </w:p>
+    <w:p>
+      <w:pPr>
+        <w:rPr>
+          <w:lang w:val="en-US"/>
+        </w:rPr>
+      </w:pPr>
+      <w:proofErr w:type="spellStart"/>
+      <w:r>
+        <w:rPr>
+          <w:lang w:val="en-US"/>
+        </w:rPr>
         <w:t>ou</w:t>
       </w:r>
+      <w:proofErr w:type="spellEnd"/>
     </w:p>
     <w:p>
       <w:pPr>
@@ -2179,30 +2679,35 @@
           <w:lang w:val="en-US"/>
         </w:rPr>
       </w:pPr>
+      <w:proofErr w:type="spellStart"/>
+      <w:proofErr w:type="gramStart"/>
       <w:r>
         <w:rPr>
           <w:lang w:val="en-US"/>
         </w:rPr>
-        <w:t>p.setNom(rs.getString( 1 ) ;</w:t>
-      </w:r>
-    </w:p>
-    <w:p>
-      <w:pPr>
+        <w:t>p.setNom</w:t>
+      </w:r>
+      <w:proofErr w:type="spellEnd"/>
+      <w:proofErr w:type="gramEnd"/>
+      <w:r>
         <w:rPr>
           <w:lang w:val="en-US"/>
         </w:rPr>
-      </w:pPr>
+        <w:t>(</w:t>
+      </w:r>
+      <w:proofErr w:type="spellStart"/>
       <w:r>
         <w:rPr>
           <w:lang w:val="en-US"/>
         </w:rPr>
-        <w:t>p.setPrenom(rs.getString(« p</w:t>
-      </w:r>
+        <w:t>rs.getString</w:t>
+      </w:r>
+      <w:proofErr w:type="spellEnd"/>
       <w:r>
         <w:rPr>
           <w:lang w:val="en-US"/>
         </w:rPr>
-        <w:t>renom”);</w:t>
+        <w:t>( 1 ) ;</w:t>
       </w:r>
     </w:p>
     <w:p>
@@ -2211,16 +2716,82 @@
           <w:lang w:val="en-US"/>
         </w:rPr>
       </w:pPr>
+      <w:proofErr w:type="spellStart"/>
+      <w:proofErr w:type="gramStart"/>
       <w:r>
         <w:rPr>
           <w:lang w:val="en-US"/>
         </w:rPr>
+        <w:t>p.setPrenom</w:t>
+      </w:r>
+      <w:proofErr w:type="spellEnd"/>
+      <w:proofErr w:type="gramEnd"/>
+      <w:r>
+        <w:rPr>
+          <w:lang w:val="en-US"/>
+        </w:rPr>
+        <w:t>(</w:t>
+      </w:r>
+      <w:proofErr w:type="spellStart"/>
+      <w:r>
+        <w:rPr>
+          <w:lang w:val="en-US"/>
+        </w:rPr>
+        <w:t>rs.getString</w:t>
+      </w:r>
+      <w:proofErr w:type="spellEnd"/>
+      <w:r>
+        <w:rPr>
+          <w:lang w:val="en-US"/>
+        </w:rPr>
+        <w:t>(« </w:t>
+      </w:r>
+      <w:proofErr w:type="spellStart"/>
+      <w:r>
+        <w:rPr>
+          <w:lang w:val="en-US"/>
+        </w:rPr>
+        <w:t>p</w:t>
+      </w:r>
+      <w:r>
+        <w:rPr>
+          <w:lang w:val="en-US"/>
+        </w:rPr>
+        <w:t>renom</w:t>
+      </w:r>
+      <w:proofErr w:type="spellEnd"/>
+      <w:r>
+        <w:rPr>
+          <w:lang w:val="en-US"/>
+        </w:rPr>
+        <w:t>”);</w:t>
+      </w:r>
+    </w:p>
+    <w:p>
+      <w:proofErr w:type="gramStart"/>
+      <w:r>
         <w:t>ou</w:t>
       </w:r>
-    </w:p>
-    <w:p>
-      <w:r>
-        <w:t xml:space="preserve">p.setprenom(rs.getString(2); </w:t>
+      <w:proofErr w:type="gramEnd"/>
+    </w:p>
+    <w:p>
+      <w:proofErr w:type="spellStart"/>
+      <w:proofErr w:type="gramStart"/>
+      <w:r>
+        <w:t>p.setprenom</w:t>
+      </w:r>
+      <w:proofErr w:type="spellEnd"/>
+      <w:proofErr w:type="gramEnd"/>
+      <w:r>
+        <w:t>(</w:t>
+      </w:r>
+      <w:proofErr w:type="spellStart"/>
+      <w:r>
+        <w:t>rs.getString</w:t>
+      </w:r>
+      <w:proofErr w:type="spellEnd"/>
+      <w:r>
+        <w:t xml:space="preserve">(2); </w:t>
       </w:r>
       <w:r>
         <w:rPr>
@@ -2304,7 +2875,7 @@
         <w:lastRenderedPageBreak/>
         <w:t> </w:t>
       </w:r>
-      <w:bookmarkStart w:id="4" w:name="_Toc99212654"/>
+      <w:bookmarkStart w:id="4" w:name="_Toc100156912"/>
       <w:r>
         <w:rPr>
           <w:sz w:val="28"/>
@@ -2394,8 +2965,17 @@
                                 <w:sz w:val="16"/>
                                 <w:szCs w:val="16"/>
                               </w:rPr>
-                              <w:t>-prenom</w:t>
+                              <w:t>-</w:t>
                             </w:r>
+                            <w:proofErr w:type="spellStart"/>
+                            <w:r>
+                              <w:rPr>
+                                <w:sz w:val="16"/>
+                                <w:szCs w:val="16"/>
+                              </w:rPr>
+                              <w:t>prenom</w:t>
+                            </w:r>
+                            <w:proofErr w:type="spellEnd"/>
                           </w:p>
                           <w:p>
                             <w:pPr>
@@ -2410,8 +2990,17 @@
                                 <w:sz w:val="16"/>
                                 <w:szCs w:val="16"/>
                               </w:rPr>
-                              <w:t>-age</w:t>
+                              <w:t>-</w:t>
                             </w:r>
+                            <w:proofErr w:type="spellStart"/>
+                            <w:r>
+                              <w:rPr>
+                                <w:sz w:val="16"/>
+                                <w:szCs w:val="16"/>
+                              </w:rPr>
+                              <w:t>age</w:t>
+                            </w:r>
+                            <w:proofErr w:type="spellEnd"/>
                           </w:p>
                           <w:p>
                             <w:pPr>
@@ -2426,8 +3015,17 @@
                                 <w:sz w:val="16"/>
                                 <w:szCs w:val="16"/>
                               </w:rPr>
-                              <w:t>-etc..</w:t>
+                              <w:t>-</w:t>
                             </w:r>
+                            <w:proofErr w:type="gramStart"/>
+                            <w:r>
+                              <w:rPr>
+                                <w:sz w:val="16"/>
+                                <w:szCs w:val="16"/>
+                              </w:rPr>
+                              <w:t>etc..</w:t>
+                            </w:r>
+                            <w:proofErr w:type="gramEnd"/>
                           </w:p>
                         </w:txbxContent>
                       </wps:txbx>
@@ -2483,8 +3081,17 @@
                           <w:sz w:val="16"/>
                           <w:szCs w:val="16"/>
                         </w:rPr>
-                        <w:t>-prenom</w:t>
+                        <w:t>-</w:t>
                       </w:r>
+                      <w:proofErr w:type="spellStart"/>
+                      <w:r>
+                        <w:rPr>
+                          <w:sz w:val="16"/>
+                          <w:szCs w:val="16"/>
+                        </w:rPr>
+                        <w:t>prenom</w:t>
+                      </w:r>
+                      <w:proofErr w:type="spellEnd"/>
                     </w:p>
                     <w:p>
                       <w:pPr>
@@ -2499,8 +3106,17 @@
                           <w:sz w:val="16"/>
                           <w:szCs w:val="16"/>
                         </w:rPr>
-                        <w:t>-age</w:t>
+                        <w:t>-</w:t>
                       </w:r>
+                      <w:proofErr w:type="spellStart"/>
+                      <w:r>
+                        <w:rPr>
+                          <w:sz w:val="16"/>
+                          <w:szCs w:val="16"/>
+                        </w:rPr>
+                        <w:t>age</w:t>
+                      </w:r>
+                      <w:proofErr w:type="spellEnd"/>
                     </w:p>
                     <w:p>
                       <w:pPr>
@@ -2515,8 +3131,17 @@
                           <w:sz w:val="16"/>
                           <w:szCs w:val="16"/>
                         </w:rPr>
-                        <w:t>-etc..</w:t>
+                        <w:t>-</w:t>
                       </w:r>
+                      <w:proofErr w:type="gramStart"/>
+                      <w:r>
+                        <w:rPr>
+                          <w:sz w:val="16"/>
+                          <w:szCs w:val="16"/>
+                        </w:rPr>
+                        <w:t>etc..</w:t>
+                      </w:r>
+                      <w:proofErr w:type="gramEnd"/>
                     </w:p>
                   </w:txbxContent>
                 </v:textbox>
@@ -2614,16 +3239,24 @@
         <w:t>A</w:t>
       </w:r>
       <w:r>
-        <w:t xml:space="preserve"> si</w:t>
-      </w:r>
-      <w:r>
         <w:t xml:space="preserve"> </w:t>
       </w:r>
+      <w:proofErr w:type="gramStart"/>
+      <w:r>
+        <w:t>si</w:t>
+      </w:r>
       <w:r>
         <w:t xml:space="preserve"> </w:t>
       </w:r>
       <w:r>
-        <w:t>la  classe B contient les membres (attributs et méthodes) de classe B.</w:t>
+        <w:t xml:space="preserve"> </w:t>
+      </w:r>
+      <w:r>
+        <w:t>la</w:t>
+      </w:r>
+      <w:proofErr w:type="gramEnd"/>
+      <w:r>
+        <w:t xml:space="preserve">  classe B contient les membres (attributs et méthodes) de classe B.</w:t>
       </w:r>
     </w:p>
     <w:p/>
@@ -2841,8 +3474,17 @@
                                 <w:sz w:val="16"/>
                                 <w:szCs w:val="16"/>
                               </w:rPr>
-                              <w:t>-etc..</w:t>
+                              <w:t>-</w:t>
                             </w:r>
+                            <w:proofErr w:type="gramStart"/>
+                            <w:r>
+                              <w:rPr>
+                                <w:sz w:val="16"/>
+                                <w:szCs w:val="16"/>
+                              </w:rPr>
+                              <w:t>etc..</w:t>
+                            </w:r>
+                            <w:proofErr w:type="gramEnd"/>
                           </w:p>
                         </w:txbxContent>
                       </wps:txbx>
@@ -2951,8 +3593,17 @@
                           <w:sz w:val="16"/>
                           <w:szCs w:val="16"/>
                         </w:rPr>
-                        <w:t>-etc..</w:t>
+                        <w:t>-</w:t>
                       </w:r>
+                      <w:proofErr w:type="gramStart"/>
+                      <w:r>
+                        <w:rPr>
+                          <w:sz w:val="16"/>
+                          <w:szCs w:val="16"/>
+                        </w:rPr>
+                        <w:t>etc..</w:t>
+                      </w:r>
+                      <w:proofErr w:type="gramEnd"/>
                     </w:p>
                   </w:txbxContent>
                 </v:textbox>
@@ -3803,9 +4454,11 @@
                       <wps:txbx>
                         <w:txbxContent>
                           <w:p>
+                            <w:proofErr w:type="gramStart"/>
                             <w:r>
                               <w:t>particulier</w:t>
                             </w:r>
+                            <w:proofErr w:type="gramEnd"/>
                           </w:p>
                         </w:txbxContent>
                       </wps:txbx>
@@ -3833,9 +4486,11 @@
                 <v:textbox>
                   <w:txbxContent>
                     <w:p>
+                      <w:proofErr w:type="gramStart"/>
                       <w:r>
                         <w:t>particulier</w:t>
                       </w:r>
+                      <w:proofErr w:type="gramEnd"/>
                     </w:p>
                   </w:txbxContent>
                 </v:textbox>
@@ -4115,8 +4770,17 @@
                                 <w:sz w:val="16"/>
                                 <w:szCs w:val="16"/>
                               </w:rPr>
-                              <w:t>-etc..</w:t>
+                              <w:t>-</w:t>
                             </w:r>
+                            <w:proofErr w:type="gramStart"/>
+                            <w:r>
+                              <w:rPr>
+                                <w:sz w:val="16"/>
+                                <w:szCs w:val="16"/>
+                              </w:rPr>
+                              <w:t>etc..</w:t>
+                            </w:r>
+                            <w:proofErr w:type="gramEnd"/>
                           </w:p>
                         </w:txbxContent>
                       </wps:txbx>
@@ -4211,8 +4875,17 @@
                           <w:sz w:val="16"/>
                           <w:szCs w:val="16"/>
                         </w:rPr>
-                        <w:t>-etc..</w:t>
+                        <w:t>-</w:t>
                       </w:r>
+                      <w:proofErr w:type="gramStart"/>
+                      <w:r>
+                        <w:rPr>
+                          <w:sz w:val="16"/>
+                          <w:szCs w:val="16"/>
+                        </w:rPr>
+                        <w:t>etc..</w:t>
+                      </w:r>
+                      <w:proofErr w:type="gramEnd"/>
                     </w:p>
                   </w:txbxContent>
                 </v:textbox>
@@ -4291,8 +4964,41 @@
           <w:sz w:val="24"/>
           <w:szCs w:val="24"/>
         </w:rPr>
-        <w:t xml:space="preserve">Dans la réalité on dit que l’étudiant EST une Person. Pour le compilateur ce verbe être est remplacé par le mots clé </w:t>
-      </w:r>
+        <w:t xml:space="preserve">Dans la réalité on dit que l’étudiant EST </w:t>
+      </w:r>
+      <w:proofErr w:type="gramStart"/>
+      <w:r>
+        <w:rPr>
+          <w:sz w:val="24"/>
+          <w:szCs w:val="24"/>
+        </w:rPr>
+        <w:t>une Person</w:t>
+      </w:r>
+      <w:proofErr w:type="gramEnd"/>
+      <w:r>
+        <w:rPr>
+          <w:sz w:val="24"/>
+          <w:szCs w:val="24"/>
+        </w:rPr>
+        <w:t xml:space="preserve">. Pour le compilateur ce verbe être est remplacé par </w:t>
+      </w:r>
+      <w:proofErr w:type="gramStart"/>
+      <w:r>
+        <w:rPr>
+          <w:sz w:val="24"/>
+          <w:szCs w:val="24"/>
+        </w:rPr>
+        <w:t>le mots</w:t>
+      </w:r>
+      <w:proofErr w:type="gramEnd"/>
+      <w:r>
+        <w:rPr>
+          <w:sz w:val="24"/>
+          <w:szCs w:val="24"/>
+        </w:rPr>
+        <w:t xml:space="preserve"> clé </w:t>
+      </w:r>
+      <w:proofErr w:type="spellStart"/>
       <w:r>
         <w:rPr>
           <w:b/>
@@ -4303,6 +5009,7 @@
         </w:rPr>
         <w:t>extends</w:t>
       </w:r>
+      <w:proofErr w:type="spellEnd"/>
       <w:r>
         <w:rPr>
           <w:b/>
@@ -4326,7 +5033,23 @@
           <w:sz w:val="24"/>
           <w:szCs w:val="24"/>
         </w:rPr>
-        <w:t xml:space="preserve">On écrit alors Etudiant extends Person ; et à partir de ce moment on peut appeler tous les membres de </w:t>
+        <w:t xml:space="preserve">On écrit alors Etudiant </w:t>
+      </w:r>
+      <w:proofErr w:type="spellStart"/>
+      <w:r>
+        <w:rPr>
+          <w:sz w:val="24"/>
+          <w:szCs w:val="24"/>
+        </w:rPr>
+        <w:t>extends</w:t>
+      </w:r>
+      <w:proofErr w:type="spellEnd"/>
+      <w:r>
+        <w:rPr>
+          <w:sz w:val="24"/>
+          <w:szCs w:val="24"/>
+        </w:rPr>
+        <w:t xml:space="preserve"> Person ; et à partir de ce moment on peut appeler tous les membres de </w:t>
       </w:r>
       <w:r>
         <w:rPr>
@@ -4385,7 +5108,71 @@
           <w:sz w:val="24"/>
           <w:szCs w:val="24"/>
         </w:rPr>
-        <w:t>A chaque fois qu’on crée un object « a » = new object Administrateur() ; on crée derrière un object de type Person (mais on ne le voit pas)</w:t>
+        <w:t xml:space="preserve">A chaque fois qu’on crée un </w:t>
+      </w:r>
+      <w:proofErr w:type="spellStart"/>
+      <w:r>
+        <w:rPr>
+          <w:sz w:val="24"/>
+          <w:szCs w:val="24"/>
+        </w:rPr>
+        <w:t>object</w:t>
+      </w:r>
+      <w:proofErr w:type="spellEnd"/>
+      <w:r>
+        <w:rPr>
+          <w:sz w:val="24"/>
+          <w:szCs w:val="24"/>
+        </w:rPr>
+        <w:t xml:space="preserve"> « a » = new </w:t>
+      </w:r>
+      <w:proofErr w:type="spellStart"/>
+      <w:r>
+        <w:rPr>
+          <w:sz w:val="24"/>
+          <w:szCs w:val="24"/>
+        </w:rPr>
+        <w:t>object</w:t>
+      </w:r>
+      <w:proofErr w:type="spellEnd"/>
+      <w:r>
+        <w:rPr>
+          <w:sz w:val="24"/>
+          <w:szCs w:val="24"/>
+        </w:rPr>
+        <w:t xml:space="preserve"> </w:t>
+      </w:r>
+      <w:proofErr w:type="gramStart"/>
+      <w:r>
+        <w:rPr>
+          <w:sz w:val="24"/>
+          <w:szCs w:val="24"/>
+        </w:rPr>
+        <w:t>Administrateur(</w:t>
+      </w:r>
+      <w:proofErr w:type="gramEnd"/>
+      <w:r>
+        <w:rPr>
+          <w:sz w:val="24"/>
+          <w:szCs w:val="24"/>
+        </w:rPr>
+        <w:t xml:space="preserve">) ; on crée derrière un </w:t>
+      </w:r>
+      <w:proofErr w:type="spellStart"/>
+      <w:r>
+        <w:rPr>
+          <w:sz w:val="24"/>
+          <w:szCs w:val="24"/>
+        </w:rPr>
+        <w:t>object</w:t>
+      </w:r>
+      <w:proofErr w:type="spellEnd"/>
+      <w:r>
+        <w:rPr>
+          <w:sz w:val="24"/>
+          <w:szCs w:val="24"/>
+        </w:rPr>
+        <w:t xml:space="preserve"> de type Person (mais on ne le voit pas)</w:t>
       </w:r>
       <w:r>
         <w:rPr>
@@ -4623,27 +5410,61 @@
           <w:szCs w:val="24"/>
         </w:rPr>
       </w:pPr>
-      <w:r>
-        <w:rPr>
-          <w:sz w:val="24"/>
-          <w:szCs w:val="24"/>
-        </w:rPr>
-        <w:t>e = c (on perd la valeur initiale de e qui vient de la classe sup, et c vient de la classe inf)</w:t>
-      </w:r>
-    </w:p>
-    <w:p>
-      <w:pPr>
-        <w:rPr>
-          <w:sz w:val="24"/>
-          <w:szCs w:val="24"/>
-        </w:rPr>
-      </w:pPr>
-      <w:r>
-        <w:rPr>
-          <w:sz w:val="24"/>
-          <w:szCs w:val="24"/>
-        </w:rPr>
-        <w:t xml:space="preserve">e devient c mais on ne peut pas appeler les nouvelles méthodes de c par l’instance e (même s’il prend sa forme) car e à la base ne prend que les méthode  </w:t>
+      <w:proofErr w:type="gramStart"/>
+      <w:r>
+        <w:rPr>
+          <w:sz w:val="24"/>
+          <w:szCs w:val="24"/>
+        </w:rPr>
+        <w:t>e</w:t>
+      </w:r>
+      <w:proofErr w:type="gramEnd"/>
+      <w:r>
+        <w:rPr>
+          <w:sz w:val="24"/>
+          <w:szCs w:val="24"/>
+        </w:rPr>
+        <w:t xml:space="preserve"> = c (on perd la valeur initiale de e qui vient de la classe sup, et c vient de la classe </w:t>
+      </w:r>
+      <w:proofErr w:type="spellStart"/>
+      <w:r>
+        <w:rPr>
+          <w:sz w:val="24"/>
+          <w:szCs w:val="24"/>
+        </w:rPr>
+        <w:t>inf</w:t>
+      </w:r>
+      <w:proofErr w:type="spellEnd"/>
+      <w:r>
+        <w:rPr>
+          <w:sz w:val="24"/>
+          <w:szCs w:val="24"/>
+        </w:rPr>
+        <w:t>)</w:t>
+      </w:r>
+    </w:p>
+    <w:p>
+      <w:pPr>
+        <w:rPr>
+          <w:sz w:val="24"/>
+          <w:szCs w:val="24"/>
+        </w:rPr>
+      </w:pPr>
+      <w:proofErr w:type="gramStart"/>
+      <w:r>
+        <w:rPr>
+          <w:sz w:val="24"/>
+          <w:szCs w:val="24"/>
+        </w:rPr>
+        <w:t>e</w:t>
+      </w:r>
+      <w:proofErr w:type="gramEnd"/>
+      <w:r>
+        <w:rPr>
+          <w:sz w:val="24"/>
+          <w:szCs w:val="24"/>
+        </w:rPr>
+        <w:t xml:space="preserve"> devient c mais on ne peut pas appeler les nouvelles méthodes de c par l’instance e (même s’il prend sa forme) car e à la base ne prend que les méthode  </w:t>
       </w:r>
       <w:r>
         <w:rPr>
@@ -4660,12 +5481,21 @@
           <w:szCs w:val="24"/>
         </w:rPr>
       </w:pPr>
-      <w:r>
-        <w:rPr>
-          <w:sz w:val="24"/>
-          <w:szCs w:val="24"/>
-        </w:rPr>
-        <w:t>par contre si on fait c = e (erreur d’</w:t>
+      <w:proofErr w:type="gramStart"/>
+      <w:r>
+        <w:rPr>
+          <w:sz w:val="24"/>
+          <w:szCs w:val="24"/>
+        </w:rPr>
+        <w:t>par</w:t>
+      </w:r>
+      <w:proofErr w:type="gramEnd"/>
+      <w:r>
+        <w:rPr>
+          <w:sz w:val="24"/>
+          <w:szCs w:val="24"/>
+        </w:rPr>
+        <w:t xml:space="preserve"> contre si on fait c = e (erreur d’</w:t>
       </w:r>
       <w:r>
         <w:rPr>
@@ -4714,8 +5544,9 @@
           <w:sz w:val="24"/>
           <w:szCs w:val="24"/>
         </w:rPr>
-        <w:t xml:space="preserve"> (overloading)</w:t>
-      </w:r>
+        <w:t xml:space="preserve"> (</w:t>
+      </w:r>
+      <w:proofErr w:type="spellStart"/>
       <w:r>
         <w:rPr>
           <w:b/>
@@ -4723,6 +5554,25 @@
           <w:sz w:val="24"/>
           <w:szCs w:val="24"/>
         </w:rPr>
+        <w:t>overloading</w:t>
+      </w:r>
+      <w:proofErr w:type="spellEnd"/>
+      <w:r>
+        <w:rPr>
+          <w:b/>
+          <w:bCs/>
+          <w:sz w:val="24"/>
+          <w:szCs w:val="24"/>
+        </w:rPr>
+        <w:t>)</w:t>
+      </w:r>
+      <w:r>
+        <w:rPr>
+          <w:b/>
+          <w:bCs/>
+          <w:sz w:val="24"/>
+          <w:szCs w:val="24"/>
+        </w:rPr>
         <w:t xml:space="preserve"> : </w:t>
       </w:r>
     </w:p>
@@ -4753,23 +5603,17 @@
           <w:sz w:val="24"/>
           <w:szCs w:val="24"/>
         </w:rPr>
-        <w:t>Public method (){</w:t>
-      </w:r>
-    </w:p>
-    <w:p>
-      <w:pPr>
-        <w:rPr>
-          <w:sz w:val="24"/>
-          <w:szCs w:val="24"/>
-        </w:rPr>
-      </w:pPr>
-      <w:r>
-        <w:rPr>
-          <w:sz w:val="24"/>
-          <w:szCs w:val="24"/>
-        </w:rPr>
-        <w:t>Syso (« salut »)</w:t>
-      </w:r>
+        <w:t xml:space="preserve">Public </w:t>
+      </w:r>
+      <w:proofErr w:type="spellStart"/>
+      <w:r>
+        <w:rPr>
+          <w:sz w:val="24"/>
+          <w:szCs w:val="24"/>
+        </w:rPr>
+        <w:t>method</w:t>
+      </w:r>
+      <w:proofErr w:type="spellEnd"/>
       <w:r>
         <w:rPr>
           <w:sz w:val="24"/>
@@ -4777,6 +5621,54 @@
         </w:rPr>
         <w:t xml:space="preserve"> </w:t>
       </w:r>
+      <w:proofErr w:type="gramStart"/>
+      <w:r>
+        <w:rPr>
+          <w:sz w:val="24"/>
+          <w:szCs w:val="24"/>
+        </w:rPr>
+        <w:t>(){</w:t>
+      </w:r>
+      <w:proofErr w:type="gramEnd"/>
+    </w:p>
+    <w:p>
+      <w:pPr>
+        <w:rPr>
+          <w:sz w:val="24"/>
+          <w:szCs w:val="24"/>
+        </w:rPr>
+      </w:pPr>
+      <w:proofErr w:type="spellStart"/>
+      <w:r>
+        <w:rPr>
+          <w:sz w:val="24"/>
+          <w:szCs w:val="24"/>
+        </w:rPr>
+        <w:t>Syso</w:t>
+      </w:r>
+      <w:proofErr w:type="spellEnd"/>
+      <w:r>
+        <w:rPr>
+          <w:sz w:val="24"/>
+          <w:szCs w:val="24"/>
+        </w:rPr>
+        <w:t xml:space="preserve"> (« salut »</w:t>
+      </w:r>
+      <w:proofErr w:type="gramStart"/>
+      <w:r>
+        <w:rPr>
+          <w:sz w:val="24"/>
+          <w:szCs w:val="24"/>
+        </w:rPr>
+        <w:t>)</w:t>
+      </w:r>
+      <w:r>
+        <w:rPr>
+          <w:sz w:val="24"/>
+          <w:szCs w:val="24"/>
+        </w:rPr>
+        <w:t xml:space="preserve"> </w:t>
+      </w:r>
       <w:r>
         <w:rPr>
           <w:sz w:val="24"/>
@@ -4784,6 +5676,7 @@
         </w:rPr>
         <w:t>}</w:t>
       </w:r>
+      <w:proofErr w:type="gramEnd"/>
     </w:p>
     <w:p>
       <w:pPr>
@@ -4835,30 +5728,71 @@
           <w:sz w:val="24"/>
           <w:szCs w:val="24"/>
         </w:rPr>
-        <w:t>Public method (String nom ){</w:t>
-      </w:r>
-    </w:p>
-    <w:p>
-      <w:pPr>
-        <w:rPr>
-          <w:sz w:val="24"/>
-          <w:szCs w:val="24"/>
-        </w:rPr>
-      </w:pPr>
-    </w:p>
-    <w:p>
-      <w:pPr>
-        <w:rPr>
-          <w:sz w:val="24"/>
-          <w:szCs w:val="24"/>
-        </w:rPr>
-      </w:pPr>
-      <w:r>
-        <w:rPr>
-          <w:sz w:val="24"/>
-          <w:szCs w:val="24"/>
-        </w:rPr>
-        <w:t>Syso (« </w:t>
+        <w:t xml:space="preserve">Public </w:t>
+      </w:r>
+      <w:proofErr w:type="spellStart"/>
+      <w:r>
+        <w:rPr>
+          <w:sz w:val="24"/>
+          <w:szCs w:val="24"/>
+        </w:rPr>
+        <w:t>method</w:t>
+      </w:r>
+      <w:proofErr w:type="spellEnd"/>
+      <w:r>
+        <w:rPr>
+          <w:sz w:val="24"/>
+          <w:szCs w:val="24"/>
+        </w:rPr>
+        <w:t xml:space="preserve"> (String </w:t>
+      </w:r>
+      <w:proofErr w:type="gramStart"/>
+      <w:r>
+        <w:rPr>
+          <w:sz w:val="24"/>
+          <w:szCs w:val="24"/>
+        </w:rPr>
+        <w:t>nom )</w:t>
+      </w:r>
+      <w:proofErr w:type="gramEnd"/>
+      <w:r>
+        <w:rPr>
+          <w:sz w:val="24"/>
+          <w:szCs w:val="24"/>
+        </w:rPr>
+        <w:t>{</w:t>
+      </w:r>
+    </w:p>
+    <w:p>
+      <w:pPr>
+        <w:rPr>
+          <w:sz w:val="24"/>
+          <w:szCs w:val="24"/>
+        </w:rPr>
+      </w:pPr>
+    </w:p>
+    <w:p>
+      <w:pPr>
+        <w:rPr>
+          <w:sz w:val="24"/>
+          <w:szCs w:val="24"/>
+        </w:rPr>
+      </w:pPr>
+      <w:proofErr w:type="spellStart"/>
+      <w:r>
+        <w:rPr>
+          <w:sz w:val="24"/>
+          <w:szCs w:val="24"/>
+        </w:rPr>
+        <w:t>Syso</w:t>
+      </w:r>
+      <w:proofErr w:type="spellEnd"/>
+      <w:r>
+        <w:rPr>
+          <w:sz w:val="24"/>
+          <w:szCs w:val="24"/>
+        </w:rPr>
+        <w:t xml:space="preserve"> (« </w:t>
       </w:r>
       <w:r>
         <w:rPr>
@@ -4970,7 +5904,23 @@
           <w:sz w:val="24"/>
           <w:szCs w:val="24"/>
         </w:rPr>
-        <w:t xml:space="preserve">On ne peut pas appeler la méthode de la haut par les instances de la classe fille si la méthode a la même signature et qui a </w:t>
+        <w:t xml:space="preserve">On ne peut pas appeler la méthode de </w:t>
+      </w:r>
+      <w:proofErr w:type="gramStart"/>
+      <w:r>
+        <w:rPr>
+          <w:sz w:val="24"/>
+          <w:szCs w:val="24"/>
+        </w:rPr>
+        <w:t>la haut</w:t>
+      </w:r>
+      <w:proofErr w:type="gramEnd"/>
+      <w:r>
+        <w:rPr>
+          <w:sz w:val="24"/>
+          <w:szCs w:val="24"/>
+        </w:rPr>
+        <w:t xml:space="preserve"> par les instances de la classe fille si la méthode a la même signature et qui a </w:t>
       </w:r>
       <w:r>
         <w:rPr>
@@ -4988,12 +5938,26 @@
           <w:szCs w:val="28"/>
         </w:rPr>
       </w:pPr>
-      <w:bookmarkStart w:id="5" w:name="_Toc99212655"/>
       <w:r>
         <w:rPr>
           <w:sz w:val="28"/>
           <w:szCs w:val="28"/>
         </w:rPr>
+        <w:t> </w:t>
+      </w:r>
+      <w:bookmarkStart w:id="5" w:name="_Toc100156913"/>
+      <w:r>
+        <w:rPr>
+          <w:sz w:val="28"/>
+          <w:szCs w:val="28"/>
+        </w:rPr>
+        <w:t xml:space="preserve">: </w:t>
+      </w:r>
+      <w:r>
+        <w:rPr>
+          <w:sz w:val="28"/>
+          <w:szCs w:val="28"/>
+        </w:rPr>
         <w:t>CLASSE ABSTRAITE :</w:t>
       </w:r>
       <w:bookmarkEnd w:id="5"/>
@@ -5009,8 +5973,15 @@
         <w:t>méthodes</w:t>
       </w:r>
       <w:r>
-        <w:t xml:space="preserve">      vb,n</w:t>
-      </w:r>
+        <w:t xml:space="preserve">      </w:t>
+      </w:r>
+      <w:proofErr w:type="spellStart"/>
+      <w:proofErr w:type="gramStart"/>
+      <w:r>
+        <w:t>vb,n</w:t>
+      </w:r>
+      <w:proofErr w:type="spellEnd"/>
+      <w:proofErr w:type="gramEnd"/>
       <w:r>
         <w:t>) d’une classe non connus</w:t>
       </w:r>
@@ -5148,21 +6119,7 @@
           <w:rFonts w:cstheme="minorHAnsi"/>
           <w:shd w:val="clear" w:color="auto" w:fill="FFFFFF"/>
         </w:rPr>
-        <w:t xml:space="preserve">Classes </w:t>
-      </w:r>
-      <w:r>
-        <w:rPr>
-          <w:rFonts w:cstheme="minorHAnsi"/>
-          <w:shd w:val="clear" w:color="auto" w:fill="FFFFFF"/>
-        </w:rPr>
-        <w:t>abstraites</w:t>
-      </w:r>
-      <w:r>
-        <w:rPr>
-          <w:rFonts w:cstheme="minorHAnsi"/>
-          <w:shd w:val="clear" w:color="auto" w:fill="FFFFFF"/>
-        </w:rPr>
-        <w:t xml:space="preserve"> et interfaces ont chacune une fonction bien distincte : les classes abstraites servent à </w:t>
+        <w:t xml:space="preserve">Classes abstraites et interfaces ont chacune une fonction bien distincte : les classes abstraites servent à </w:t>
       </w:r>
       <w:r>
         <w:rPr>
@@ -5261,7 +6218,7 @@
         </w:rPr>
         <w:t> </w:t>
       </w:r>
-      <w:bookmarkStart w:id="6" w:name="_Toc99212656"/>
+      <w:bookmarkStart w:id="6" w:name="_Toc100156914"/>
       <w:r>
         <w:rPr>
           <w:sz w:val="28"/>
@@ -5319,16 +6276,34 @@
       <w:r>
         <w:t xml:space="preserve">but) en statut </w:t>
       </w:r>
+      <w:proofErr w:type="spellStart"/>
       <w:r>
         <w:rPr>
           <w:b/>
           <w:bCs/>
           <w:color w:val="FF0000"/>
         </w:rPr>
-        <w:t xml:space="preserve">protected </w:t>
-      </w:r>
-      <w:r>
-        <w:t>cela signifie que ce membre ne peut être appelé que par les classes fille de cette classes.</w:t>
+        <w:t>protected</w:t>
+      </w:r>
+      <w:proofErr w:type="spellEnd"/>
+      <w:r>
+        <w:rPr>
+          <w:b/>
+          <w:bCs/>
+          <w:color w:val="FF0000"/>
+        </w:rPr>
+        <w:t xml:space="preserve"> </w:t>
+      </w:r>
+      <w:r>
+        <w:t xml:space="preserve">cela signifie que ce membre ne peut être appelé que par les classes fille de </w:t>
+      </w:r>
+      <w:proofErr w:type="gramStart"/>
+      <w:r>
+        <w:t>cette classes</w:t>
+      </w:r>
+      <w:proofErr w:type="gramEnd"/>
+      <w:r>
+        <w:t>.</w:t>
       </w:r>
     </w:p>
     <w:p>
@@ -5535,6 +6510,7 @@
         </w:rPr>
         <w:t xml:space="preserve"> La méthode </w:t>
       </w:r>
+      <w:proofErr w:type="gramStart"/>
       <w:r>
         <w:rPr>
           <w:rFonts w:eastAsia="Times New Roman" w:cstheme="minorHAnsi"/>
@@ -5543,14 +6519,9 @@
           <w:i/>
           <w:iCs/>
         </w:rPr>
-        <w:t>mouvement()</w:t>
-      </w:r>
-      <w:r>
-        <w:rPr>
-          <w:rFonts w:eastAsia="Times New Roman" w:cstheme="minorHAnsi"/>
-        </w:rPr>
-        <w:t> pourra, grâce au polymorphisme d'héritage, effectuer le mouvement approprié en fonction de la classe de l'objet référencé au moment de l'appel. Cela permettra notamment au programme de dire </w:t>
-      </w:r>
+        <w:t>mouvement(</w:t>
+      </w:r>
+      <w:proofErr w:type="gramEnd"/>
       <w:r>
         <w:rPr>
           <w:rFonts w:eastAsia="Times New Roman" w:cstheme="minorHAnsi"/>
@@ -5559,8 +6530,26 @@
           <w:i/>
           <w:iCs/>
         </w:rPr>
+        <w:t>)</w:t>
+      </w:r>
+      <w:r>
+        <w:rPr>
+          <w:rFonts w:eastAsia="Times New Roman" w:cstheme="minorHAnsi"/>
+        </w:rPr>
+        <w:t> pourra, grâce au polymorphisme d'héritage, effectuer le mouvement approprié en fonction de la classe de l'objet référencé au moment de l'appel. Cela permettra notamment au programme de dire </w:t>
+      </w:r>
+      <w:proofErr w:type="spellStart"/>
+      <w:r>
+        <w:rPr>
+          <w:rFonts w:eastAsia="Times New Roman" w:cstheme="minorHAnsi"/>
+          <w:b/>
+          <w:bCs/>
+          <w:i/>
+          <w:iCs/>
+        </w:rPr>
         <w:t>Piece.Mouvement</w:t>
       </w:r>
+      <w:proofErr w:type="spellEnd"/>
       <w:r>
         <w:rPr>
           <w:rFonts w:eastAsia="Times New Roman" w:cstheme="minorHAnsi"/>
@@ -5585,7 +6574,7 @@
           <w:shd w:val="clear" w:color="auto" w:fill="FFFFFF"/>
         </w:rPr>
       </w:pPr>
-      <w:bookmarkStart w:id="7" w:name="_Toc99212657"/>
+      <w:bookmarkStart w:id="7" w:name="_Toc100156915"/>
       <w:r>
         <w:rPr>
           <w:sz w:val="28"/>
@@ -5646,29 +6635,30 @@
           <w:rFonts w:cstheme="minorHAnsi"/>
           <w:shd w:val="clear" w:color="auto" w:fill="FCFCFC"/>
         </w:rPr>
-        <w:t>permet de définir un ensemble de services qu’un client peut obtenir d’un objet. Une interface introduit une abstraction pure qui permet un découplage maximal entre un service et son implémentation. On retrouve ainsi les interfaces au cœur de l’implémentation de beaucoup de bibliothèques et de frameworks. Le mécanisme des interfaces permet d’introduire également une forme simplifiée d’héritage multiple</w:t>
-      </w:r>
+        <w:t xml:space="preserve">permet de définir un ensemble de services qu’un client peut obtenir d’un objet. Une interface introduit une abstraction pure qui permet un découplage maximal entre un service et son implémentation. On retrouve ainsi les interfaces au cœur de l’implémentation de beaucoup de bibliothèques et de </w:t>
+      </w:r>
+      <w:proofErr w:type="spellStart"/>
       <w:r>
         <w:rPr>
           <w:rFonts w:cstheme="minorHAnsi"/>
           <w:shd w:val="clear" w:color="auto" w:fill="FCFCFC"/>
         </w:rPr>
-        <w:t>.</w:t>
-      </w:r>
-    </w:p>
-    <w:p>
-      <w:pPr>
+        <w:t>frameworks</w:t>
+      </w:r>
+      <w:proofErr w:type="spellEnd"/>
+      <w:r>
         <w:rPr>
           <w:rFonts w:cstheme="minorHAnsi"/>
           <w:shd w:val="clear" w:color="auto" w:fill="FCFCFC"/>
         </w:rPr>
-      </w:pPr>
+        <w:t>. Le mécanisme des interfaces permet d’introduire également une forme simplifiée d’héritage multiple</w:t>
+      </w:r>
       <w:r>
         <w:rPr>
           <w:rFonts w:cstheme="minorHAnsi"/>
           <w:shd w:val="clear" w:color="auto" w:fill="FCFCFC"/>
         </w:rPr>
-        <w:t>Une interface c’est une classe mais ce n’est pas une classe</w:t>
+        <w:t>.</w:t>
       </w:r>
     </w:p>
     <w:p>
@@ -5683,14 +6673,45 @@
           <w:rFonts w:cstheme="minorHAnsi"/>
           <w:shd w:val="clear" w:color="auto" w:fill="FCFCFC"/>
         </w:rPr>
-        <w:t xml:space="preserve">Toutes ses méthodes sont abstraites. </w:t>
-      </w:r>
-      <w:r>
+        <w:t>Une interface c’est une classe mais ce n’est pas une classe</w:t>
+      </w:r>
+    </w:p>
+    <w:p>
+      <w:pPr>
         <w:rPr>
           <w:rFonts w:cstheme="minorHAnsi"/>
           <w:shd w:val="clear" w:color="auto" w:fill="FCFCFC"/>
         </w:rPr>
-        <w:t>A partir de java 8 on peut mettre des méthodes non abstraites dans les interfaces mais il faut les procéder de défault.</w:t>
+      </w:pPr>
+      <w:r>
+        <w:rPr>
+          <w:rFonts w:cstheme="minorHAnsi"/>
+          <w:shd w:val="clear" w:color="auto" w:fill="FCFCFC"/>
+        </w:rPr>
+        <w:t xml:space="preserve">Toutes ses méthodes sont abstraites. </w:t>
+      </w:r>
+      <w:r>
+        <w:rPr>
+          <w:rFonts w:cstheme="minorHAnsi"/>
+          <w:shd w:val="clear" w:color="auto" w:fill="FCFCFC"/>
+        </w:rPr>
+        <w:t xml:space="preserve">A partir de java 8 on peut mettre des méthodes non abstraites dans les interfaces mais il faut les procéder de </w:t>
+      </w:r>
+      <w:proofErr w:type="spellStart"/>
+      <w:r>
+        <w:rPr>
+          <w:rFonts w:cstheme="minorHAnsi"/>
+          <w:shd w:val="clear" w:color="auto" w:fill="FCFCFC"/>
+        </w:rPr>
+        <w:t>défault</w:t>
+      </w:r>
+      <w:proofErr w:type="spellEnd"/>
+      <w:r>
+        <w:rPr>
+          <w:rFonts w:cstheme="minorHAnsi"/>
+          <w:shd w:val="clear" w:color="auto" w:fill="FCFCFC"/>
+        </w:rPr>
+        <w:t>.</w:t>
       </w:r>
     </w:p>
     <w:p>
@@ -5755,7 +6776,27 @@
           <w:bCs/>
           <w:shd w:val="clear" w:color="auto" w:fill="FCFCFC"/>
         </w:rPr>
-        <w:t>ALLIMENTATION DE BASE DE DONNEES PAR LECTURE DE DIFFERENTS TYPES DE FICHIERS (csv, xml, jason,)</w:t>
+        <w:t xml:space="preserve">ALLIMENTATION DE BASE DE DONNEES PAR LECTURE DE DIFFERENTS TYPES DE FICHIERS (csv, xml, </w:t>
+      </w:r>
+      <w:proofErr w:type="spellStart"/>
+      <w:r>
+        <w:rPr>
+          <w:rFonts w:cstheme="minorHAnsi"/>
+          <w:b/>
+          <w:bCs/>
+          <w:shd w:val="clear" w:color="auto" w:fill="FCFCFC"/>
+        </w:rPr>
+        <w:t>jason</w:t>
+      </w:r>
+      <w:proofErr w:type="spellEnd"/>
+      <w:r>
+        <w:rPr>
+          <w:rFonts w:cstheme="minorHAnsi"/>
+          <w:b/>
+          <w:bCs/>
+          <w:shd w:val="clear" w:color="auto" w:fill="FCFCFC"/>
+        </w:rPr>
+        <w:t>,)</w:t>
       </w:r>
       <w:r>
         <w:rPr>
@@ -5820,7 +6861,25 @@
           <w:sz w:val="22"/>
           <w:szCs w:val="22"/>
         </w:rPr>
-        <w:t>Enterprise Application Integration (EAI) pour le terme consacré en anglais, est aussi appelé Echanges Inter-applicatifs de Données en français. Ce terme désigne une architecture SI qui permet à plusieurs logiciels de communiquer entre eux et de gérer les différents échanges. On parle aussi de gestion des flux inter-applicatifs. Par raccourci, les outils logiciels middleware utilisés pour réaliser ces architectures EAI sont eux aussi appelés « logiciels EAI ».</w:t>
+        <w:t xml:space="preserve">Enterprise Application </w:t>
+      </w:r>
+      <w:proofErr w:type="spellStart"/>
+      <w:r>
+        <w:rPr>
+          <w:rFonts w:asciiTheme="minorHAnsi" w:hAnsiTheme="minorHAnsi" w:cstheme="minorHAnsi"/>
+          <w:sz w:val="22"/>
+          <w:szCs w:val="22"/>
+        </w:rPr>
+        <w:t>Integration</w:t>
+      </w:r>
+      <w:proofErr w:type="spellEnd"/>
+      <w:r>
+        <w:rPr>
+          <w:rFonts w:asciiTheme="minorHAnsi" w:hAnsiTheme="minorHAnsi" w:cstheme="minorHAnsi"/>
+          <w:sz w:val="22"/>
+          <w:szCs w:val="22"/>
+        </w:rPr>
+        <w:t xml:space="preserve"> (EAI) pour le terme consacré en anglais, est aussi appelé Echanges Inter-applicatifs de Données en français. Ce terme désigne une architecture SI qui permet à plusieurs logiciels de communiquer entre eux et de gérer les différents échanges. On parle aussi de gestion des flux inter-applicatifs. Par raccourci, les outils logiciels middleware utilisés pour réaliser ces architectures EAI sont eux aussi appelés « logiciels EAI ».</w:t>
       </w:r>
     </w:p>
     <w:p>
@@ -5853,7 +6912,21 @@
           <w:rFonts w:eastAsia="Times New Roman" w:cstheme="minorHAnsi"/>
         </w:rPr>
         <w:lastRenderedPageBreak/>
-        <w:t>A l’aire du BigData, la donnée est devenue la matière première des Systèmes d’Information dans de nombreuses entreprises, il paraît évident de pouvoir l’utiliser dans plusieurs logiciels. En effet, la DSI d’aujourd’hui veut utiliser les données de l’ensemble de ses infrastructures logicielles dans différents outils en parallèle. Tout en assurant une qualité et une fiabilité à toutes épreuves.</w:t>
+        <w:t xml:space="preserve">A l’aire du </w:t>
+      </w:r>
+      <w:proofErr w:type="spellStart"/>
+      <w:r>
+        <w:rPr>
+          <w:rFonts w:eastAsia="Times New Roman" w:cstheme="minorHAnsi"/>
+        </w:rPr>
+        <w:t>BigData</w:t>
+      </w:r>
+      <w:proofErr w:type="spellEnd"/>
+      <w:r>
+        <w:rPr>
+          <w:rFonts w:eastAsia="Times New Roman" w:cstheme="minorHAnsi"/>
+        </w:rPr>
+        <w:t>, la donnée est devenue la matière première des Systèmes d’Information dans de nombreuses entreprises, il paraît évident de pouvoir l’utiliser dans plusieurs logiciels. En effet, la DSI d’aujourd’hui veut utiliser les données de l’ensemble de ses infrastructures logicielles dans différents outils en parallèle. Tout en assurant une qualité et une fiabilité à toutes épreuves.</w:t>
       </w:r>
     </w:p>
     <w:p>
@@ -6148,28 +7221,46 @@
           <w:rFonts w:cstheme="minorHAnsi"/>
           <w:color w:val="000000"/>
         </w:rPr>
-        <w:t>.</w:t>
-      </w:r>
+        <w:t>. (</w:t>
+      </w:r>
+      <w:proofErr w:type="gramStart"/>
       <w:r>
         <w:rPr>
           <w:rFonts w:cstheme="minorHAnsi"/>
           <w:color w:val="000000"/>
         </w:rPr>
-        <w:t xml:space="preserve"> (le cas du scanner par exemple dans </w:t>
-      </w:r>
+        <w:t>le</w:t>
+      </w:r>
+      <w:proofErr w:type="gramEnd"/>
       <w:r>
         <w:rPr>
           <w:rFonts w:cstheme="minorHAnsi"/>
           <w:color w:val="000000"/>
         </w:rPr>
-        <w:t xml:space="preserve">le projet </w:t>
+        <w:t xml:space="preserve"> cas du scanner par exemple dans </w:t>
       </w:r>
       <w:r>
         <w:rPr>
           <w:rFonts w:cstheme="minorHAnsi"/>
           <w:color w:val="000000"/>
         </w:rPr>
-        <w:t>my-library)</w:t>
+        <w:t xml:space="preserve">le projet </w:t>
+      </w:r>
+      <w:proofErr w:type="spellStart"/>
+      <w:r>
+        <w:rPr>
+          <w:rFonts w:cstheme="minorHAnsi"/>
+          <w:color w:val="000000"/>
+        </w:rPr>
+        <w:t>my-library</w:t>
+      </w:r>
+      <w:proofErr w:type="spellEnd"/>
+      <w:r>
+        <w:rPr>
+          <w:rFonts w:cstheme="minorHAnsi"/>
+          <w:color w:val="000000"/>
+        </w:rPr>
+        <w:t>)</w:t>
       </w:r>
     </w:p>
     <w:p>
@@ -6180,6 +7271,7 @@
           <w:b/>
           <w:bCs/>
           <w:color w:val="FF0000"/>
+          <w:lang w:val="en-US"/>
         </w:rPr>
       </w:pPr>
       <w:r>
@@ -6188,63 +7280,643 @@
           <w:b/>
           <w:bCs/>
           <w:color w:val="FF0000"/>
-        </w:rPr>
-        <w:t>POJO</w:t>
-      </w:r>
-      <w:r>
+          <w:lang w:val="en-US"/>
+        </w:rPr>
+        <w:t>POJO =</w:t>
+      </w:r>
+    </w:p>
+    <w:p>
+      <w:pPr>
+        <w:jc w:val="both"/>
         <w:rPr>
           <w:rFonts w:cstheme="minorHAnsi"/>
           <w:b/>
           <w:bCs/>
-          <w:color w:val="FF0000"/>
-        </w:rPr>
-        <w:t xml:space="preserve"> </w:t>
-      </w:r>
-      <w:r>
+        </w:rPr>
+      </w:pPr>
+      <w:r>
+        <w:rPr>
+          <w:rFonts w:cstheme="minorHAnsi"/>
+          <w:shd w:val="clear" w:color="auto" w:fill="FFFFFF"/>
+          <w:lang w:val="en-US"/>
+        </w:rPr>
+        <w:t xml:space="preserve">Plain Old Java Object. </w:t>
+      </w:r>
+      <w:r>
+        <w:rPr>
+          <w:rFonts w:cstheme="minorHAnsi"/>
+          <w:shd w:val="clear" w:color="auto" w:fill="FFFFFF"/>
+        </w:rPr>
+        <w:t>Fondamentalement, une classe avec des attributs et des getters et les setters</w:t>
+      </w:r>
+      <w:r>
+        <w:rPr>
+          <w:rFonts w:cstheme="minorHAnsi"/>
+          <w:shd w:val="clear" w:color="auto" w:fill="FFFFFF"/>
+        </w:rPr>
+        <w:t>.</w:t>
+      </w:r>
+    </w:p>
+    <w:p>
+      <w:pPr>
+        <w:jc w:val="both"/>
+        <w:rPr>
+          <w:rFonts w:cstheme="minorHAnsi"/>
+        </w:rPr>
+      </w:pPr>
+    </w:p>
+    <w:p>
+      <w:pPr>
+        <w:jc w:val="both"/>
+        <w:rPr>
+          <w:rFonts w:cstheme="minorHAnsi"/>
+        </w:rPr>
+      </w:pPr>
+    </w:p>
+    <w:p>
+      <w:pPr>
+        <w:jc w:val="both"/>
+        <w:rPr>
+          <w:rFonts w:cstheme="minorHAnsi"/>
+        </w:rPr>
+      </w:pPr>
+    </w:p>
+    <w:p>
+      <w:pPr>
+        <w:jc w:val="both"/>
+        <w:rPr>
+          <w:rFonts w:cstheme="minorHAnsi"/>
+        </w:rPr>
+      </w:pPr>
+    </w:p>
+    <w:p>
+      <w:pPr>
+        <w:jc w:val="both"/>
+        <w:rPr>
+          <w:rFonts w:cstheme="minorHAnsi"/>
+        </w:rPr>
+      </w:pPr>
+    </w:p>
+    <w:p>
+      <w:pPr>
+        <w:jc w:val="both"/>
+        <w:rPr>
+          <w:rFonts w:cstheme="minorHAnsi"/>
+        </w:rPr>
+      </w:pPr>
+    </w:p>
+    <w:p>
+      <w:pPr>
+        <w:jc w:val="both"/>
+        <w:rPr>
+          <w:rFonts w:cstheme="minorHAnsi"/>
+        </w:rPr>
+      </w:pPr>
+    </w:p>
+    <w:p>
+      <w:pPr>
+        <w:jc w:val="both"/>
+        <w:rPr>
+          <w:rFonts w:cstheme="minorHAnsi"/>
+        </w:rPr>
+      </w:pPr>
+    </w:p>
+    <w:p>
+      <w:pPr>
+        <w:jc w:val="both"/>
+        <w:rPr>
+          <w:rFonts w:cstheme="minorHAnsi"/>
+        </w:rPr>
+      </w:pPr>
+    </w:p>
+    <w:p>
+      <w:pPr>
+        <w:pStyle w:val="Titre1"/>
+        <w:rPr>
+          <w:sz w:val="28"/>
+          <w:szCs w:val="28"/>
+        </w:rPr>
+      </w:pPr>
+      <w:r>
+        <w:rPr>
+          <w:sz w:val="28"/>
+          <w:szCs w:val="28"/>
+        </w:rPr>
+        <w:lastRenderedPageBreak/>
+        <w:t> </w:t>
+      </w:r>
+      <w:bookmarkStart w:id="8" w:name="_Toc100156916"/>
+      <w:r>
+        <w:rPr>
+          <w:sz w:val="28"/>
+          <w:szCs w:val="28"/>
+        </w:rPr>
+        <w:t xml:space="preserve">: LES CLASSES </w:t>
+      </w:r>
+      <w:r>
+        <w:rPr>
+          <w:sz w:val="28"/>
+          <w:szCs w:val="28"/>
+        </w:rPr>
+        <w:t xml:space="preserve">&amp; METHODES </w:t>
+      </w:r>
+      <w:r>
+        <w:rPr>
+          <w:sz w:val="28"/>
+          <w:szCs w:val="28"/>
+        </w:rPr>
+        <w:t>GENERIQUES :</w:t>
+      </w:r>
+      <w:bookmarkEnd w:id="8"/>
+    </w:p>
+    <w:p>
+      <w:pPr>
+        <w:pStyle w:val="Titre4"/>
+        <w:rPr>
+          <w:b/>
+          <w:bCs/>
+        </w:rPr>
+      </w:pPr>
+      <w:r>
+        <w:rPr>
+          <w:b/>
+          <w:bCs/>
+        </w:rPr>
+        <w:t>1-CLASSES :</w:t>
+      </w:r>
+    </w:p>
+    <w:p>
+      <w:r>
+        <w:t>Une classe générique c’est une classe dont un ou plusieurs paramètres peuvent prendre n’importe quel type valide.</w:t>
+      </w:r>
+    </w:p>
+    <w:p>
+      <w:r>
+        <w:t>Tous les types primitifs</w:t>
+      </w:r>
+      <w:r>
+        <w:t xml:space="preserve"> ne sont pas acceptés en java (pour les classes génériques), pour cela il existe des classes </w:t>
+      </w:r>
+      <w:proofErr w:type="spellStart"/>
+      <w:r>
+        <w:t>Wrapper</w:t>
+      </w:r>
+      <w:proofErr w:type="spellEnd"/>
+      <w:r>
+        <w:t xml:space="preserve"> qui retournent des objets d</w:t>
+      </w:r>
+      <w:r>
+        <w:t>u</w:t>
+      </w:r>
+      <w:r>
+        <w:t xml:space="preserve"> type primitif.</w:t>
+      </w:r>
+    </w:p>
+    <w:p>
+      <w:r>
+        <w:t xml:space="preserve">Integer, </w:t>
+      </w:r>
+      <w:proofErr w:type="spellStart"/>
+      <w:r>
+        <w:t>Float</w:t>
+      </w:r>
+      <w:proofErr w:type="spellEnd"/>
+      <w:r>
+        <w:t>, Double etc…</w:t>
+      </w:r>
+    </w:p>
+    <w:p>
+      <w:pPr>
+        <w:rPr>
+          <w:rFonts w:cstheme="minorHAnsi"/>
+          <w:color w:val="000000" w:themeColor="text1"/>
+          <w:spacing w:val="8"/>
+        </w:rPr>
+      </w:pPr>
+      <w:hyperlink r:id="rId15" w:tgtFrame="_blank" w:history="1">
+        <w:r>
+          <w:rPr>
+            <w:rStyle w:val="Lienhypertexte"/>
+            <w:rFonts w:cstheme="minorHAnsi"/>
+            <w:color w:val="000000" w:themeColor="text1"/>
+            <w:spacing w:val="8"/>
+            <w:u w:val="none"/>
+          </w:rPr>
+          <w:t>Les génériques</w:t>
+        </w:r>
+      </w:hyperlink>
+      <w:r>
+        <w:rPr>
+          <w:rFonts w:cstheme="minorHAnsi"/>
+          <w:color w:val="000000" w:themeColor="text1"/>
+          <w:spacing w:val="8"/>
+        </w:rPr>
+        <w:t> sont une fonctionnalité de programmation générique qui étend le système de type Java pour permettre à un type ou à une méthode de fonctionner sur des objets de différents types tout en offrant une sécurité de type à la compilation. En particulier, la structure de collections Java prend en charge les génériques pour spécifier le type d'objets stockés dans une instance de collection.</w:t>
+      </w:r>
+      <w:r>
+        <w:rPr>
+          <w:rFonts w:cstheme="minorHAnsi"/>
+          <w:color w:val="000000" w:themeColor="text1"/>
+          <w:spacing w:val="8"/>
+        </w:rPr>
+        <w:tab/>
+      </w:r>
+      <w:r>
+        <w:rPr>
+          <w:rFonts w:cstheme="minorHAnsi"/>
+          <w:color w:val="000000" w:themeColor="text1"/>
+          <w:spacing w:val="8"/>
+        </w:rPr>
+        <w:tab/>
+      </w:r>
+      <w:r>
+        <w:rPr>
+          <w:rFonts w:cstheme="minorHAnsi"/>
+          <w:color w:val="000000" w:themeColor="text1"/>
+          <w:spacing w:val="8"/>
+        </w:rPr>
+        <w:tab/>
+      </w:r>
+    </w:p>
+    <w:p>
+      <w:pPr>
+        <w:rPr>
+          <w:rFonts w:cstheme="minorHAnsi"/>
+          <w:color w:val="000000" w:themeColor="text1"/>
+        </w:rPr>
+      </w:pPr>
+      <w:r>
+        <w:rPr>
+          <w:rFonts w:cstheme="minorHAnsi"/>
+          <w:color w:val="000000" w:themeColor="text1"/>
+        </w:rPr>
+        <w:t xml:space="preserve">La programmation générique implique d'écrire du code qui puisse être réutilisé pour des objets de types différents - Nous n'avons plus besoin, par exemple, de programmer des classes différentes pour collecter les objets String et File, puisque dorénavant, la classe </w:t>
+      </w:r>
+      <w:proofErr w:type="spellStart"/>
+      <w:r>
+        <w:rPr>
+          <w:rFonts w:cstheme="minorHAnsi"/>
+          <w:color w:val="000000" w:themeColor="text1"/>
+        </w:rPr>
+        <w:t>ArrayList</w:t>
+      </w:r>
+      <w:proofErr w:type="spellEnd"/>
+      <w:r>
+        <w:rPr>
+          <w:rFonts w:cstheme="minorHAnsi"/>
+          <w:color w:val="000000" w:themeColor="text1"/>
+        </w:rPr>
+        <w:t xml:space="preserve"> collecte les objets de n'importe quelle classe</w:t>
+      </w:r>
+    </w:p>
+    <w:p>
+      <w:pPr>
         <w:rPr>
           <w:rFonts w:cstheme="minorHAnsi"/>
           <w:b/>
           <w:bCs/>
-          <w:color w:val="FF0000"/>
-        </w:rPr>
-        <w:t>=</w:t>
-      </w:r>
-    </w:p>
-    <w:p>
-      <w:pPr>
-        <w:jc w:val="both"/>
+          <w:u w:val="single"/>
+        </w:rPr>
+      </w:pPr>
+      <w:r>
         <w:rPr>
           <w:rFonts w:cstheme="minorHAnsi"/>
           <w:b/>
           <w:bCs/>
-        </w:rPr>
-      </w:pPr>
+          <w:u w:val="single"/>
+        </w:rPr>
+        <w:t xml:space="preserve">Syntaxe des </w:t>
+      </w:r>
       <w:r>
         <w:rPr>
           <w:rFonts w:cstheme="minorHAnsi"/>
-          <w:shd w:val="clear" w:color="auto" w:fill="FFFFFF"/>
-        </w:rPr>
-        <w:t>Plain Old Java Object. Fondamentalement, une classe avec des attributs et des getters et les setters</w:t>
+          <w:b/>
+          <w:bCs/>
+          <w:u w:val="single"/>
+        </w:rPr>
+        <w:t>classes génériques</w:t>
       </w:r>
       <w:r>
         <w:rPr>
           <w:rFonts w:cstheme="minorHAnsi"/>
-          <w:shd w:val="clear" w:color="auto" w:fill="FFFFFF"/>
-        </w:rPr>
-        <w:t>.</w:t>
-      </w:r>
-    </w:p>
-    <w:p>
-      <w:pPr>
-        <w:jc w:val="both"/>
+          <w:b/>
+          <w:bCs/>
+          <w:u w:val="single"/>
+        </w:rPr>
+        <w:t> :</w:t>
+      </w:r>
+    </w:p>
+    <w:p>
+      <w:pPr>
         <w:rPr>
           <w:rFonts w:cstheme="minorHAnsi"/>
+          <w:b/>
+          <w:bCs/>
+          <w:u w:val="single"/>
+        </w:rPr>
+      </w:pPr>
+      <w:r>
+        <w:rPr>
+          <w:rFonts w:cstheme="minorHAnsi"/>
+          <w:b/>
+          <w:bCs/>
+          <w:u w:val="single"/>
+        </w:rPr>
+        <w:drawing>
+          <wp:inline distT="0" distB="0" distL="0" distR="0" wp14:anchorId="43E2CC98" wp14:editId="6B4A97C0">
+            <wp:extent cx="5760720" cy="3488055"/>
+            <wp:effectExtent l="19050" t="19050" r="11430" b="17145"/>
+            <wp:docPr id="15" name="Image 15"/>
+            <wp:cNvGraphicFramePr>
+              <a:graphicFrameLocks xmlns:a="http://schemas.openxmlformats.org/drawingml/2006/main" noChangeAspect="1"/>
+            </wp:cNvGraphicFramePr>
+            <a:graphic xmlns:a="http://schemas.openxmlformats.org/drawingml/2006/main">
+              <a:graphicData uri="http://schemas.openxmlformats.org/drawingml/2006/picture">
+                <pic:pic xmlns:pic="http://schemas.openxmlformats.org/drawingml/2006/picture">
+                  <pic:nvPicPr>
+                    <pic:cNvPr id="1" name=""/>
+                    <pic:cNvPicPr/>
+                  </pic:nvPicPr>
+                  <pic:blipFill>
+                    <a:blip r:embed="rId16"/>
+                    <a:stretch>
+                      <a:fillRect/>
+                    </a:stretch>
+                  </pic:blipFill>
+                  <pic:spPr>
+                    <a:xfrm>
+                      <a:off x="0" y="0"/>
+                      <a:ext cx="5760720" cy="3488055"/>
+                    </a:xfrm>
+                    <a:prstGeom prst="rect">
+                      <a:avLst/>
+                    </a:prstGeom>
+                    <a:ln>
+                      <a:solidFill>
+                        <a:schemeClr val="tx1"/>
+                      </a:solidFill>
+                    </a:ln>
+                  </pic:spPr>
+                </pic:pic>
+              </a:graphicData>
+            </a:graphic>
+          </wp:inline>
+        </w:drawing>
+      </w:r>
+    </w:p>
+    <w:p>
+      <w:pPr>
+        <w:rPr>
+          <w:rFonts w:cstheme="minorHAnsi"/>
+        </w:rPr>
+      </w:pPr>
+    </w:p>
+    <w:p>
+      <w:pPr>
+        <w:rPr>
+          <w:rFonts w:cstheme="minorHAnsi"/>
+        </w:rPr>
+      </w:pPr>
+    </w:p>
+    <w:p>
+      <w:pPr>
+        <w:rPr>
+          <w:rFonts w:cstheme="minorHAnsi"/>
+        </w:rPr>
+      </w:pPr>
+      <w:r>
+        <w:rPr>
+          <w:rFonts w:cstheme="minorHAnsi"/>
+        </w:rPr>
+        <w:lastRenderedPageBreak/>
+        <w:drawing>
+          <wp:inline distT="0" distB="0" distL="0" distR="0" wp14:anchorId="139825E1" wp14:editId="24936338">
+            <wp:extent cx="5760720" cy="2833370"/>
+            <wp:effectExtent l="19050" t="19050" r="11430" b="24130"/>
+            <wp:docPr id="26" name="Image 26"/>
+            <wp:cNvGraphicFramePr>
+              <a:graphicFrameLocks xmlns:a="http://schemas.openxmlformats.org/drawingml/2006/main" noChangeAspect="1"/>
+            </wp:cNvGraphicFramePr>
+            <a:graphic xmlns:a="http://schemas.openxmlformats.org/drawingml/2006/main">
+              <a:graphicData uri="http://schemas.openxmlformats.org/drawingml/2006/picture">
+                <pic:pic xmlns:pic="http://schemas.openxmlformats.org/drawingml/2006/picture">
+                  <pic:nvPicPr>
+                    <pic:cNvPr id="1" name=""/>
+                    <pic:cNvPicPr/>
+                  </pic:nvPicPr>
+                  <pic:blipFill>
+                    <a:blip r:embed="rId17"/>
+                    <a:stretch>
+                      <a:fillRect/>
+                    </a:stretch>
+                  </pic:blipFill>
+                  <pic:spPr>
+                    <a:xfrm>
+                      <a:off x="0" y="0"/>
+                      <a:ext cx="5760720" cy="2833370"/>
+                    </a:xfrm>
+                    <a:prstGeom prst="rect">
+                      <a:avLst/>
+                    </a:prstGeom>
+                    <a:ln>
+                      <a:solidFill>
+                        <a:schemeClr val="tx1"/>
+                      </a:solidFill>
+                    </a:ln>
+                  </pic:spPr>
+                </pic:pic>
+              </a:graphicData>
+            </a:graphic>
+          </wp:inline>
+        </w:drawing>
+      </w:r>
+    </w:p>
+    <w:p>
+      <w:pPr>
+        <w:pStyle w:val="Titre4"/>
+        <w:rPr>
+          <w:rFonts w:asciiTheme="minorHAnsi" w:hAnsiTheme="minorHAnsi" w:cstheme="minorHAnsi"/>
+          <w:b/>
+          <w:bCs/>
+          <w:color w:val="000000" w:themeColor="text1"/>
+          <w:sz w:val="22"/>
+          <w:szCs w:val="22"/>
+        </w:rPr>
+      </w:pPr>
+      <w:r>
+        <w:rPr>
+          <w:b/>
+          <w:bCs/>
+        </w:rPr>
+        <w:t>2-LES METHODES</w:t>
+      </w:r>
+      <w:r>
+        <w:rPr>
+          <w:b/>
+          <w:bCs/>
+        </w:rPr>
+        <w:t> :</w:t>
+      </w:r>
+    </w:p>
+    <w:p>
+      <w:pPr>
+        <w:shd w:val="clear" w:color="auto" w:fill="FFFFFF"/>
+        <w:spacing w:after="0" w:line="240" w:lineRule="auto"/>
+        <w:textAlignment w:val="baseline"/>
+        <w:rPr>
+          <w:rFonts w:eastAsia="Times New Roman" w:cstheme="minorHAnsi"/>
+          <w:color w:val="000000" w:themeColor="text1"/>
+        </w:rPr>
+      </w:pPr>
+      <w:r>
+        <w:rPr>
+          <w:rFonts w:eastAsia="Times New Roman" w:cstheme="minorHAnsi"/>
+          <w:b/>
+          <w:bCs/>
+          <w:color w:val="000000" w:themeColor="text1"/>
+          <w:bdr w:val="none" w:sz="0" w:space="0" w:color="auto" w:frame="1"/>
+        </w:rPr>
+        <w:t>L</w:t>
+      </w:r>
+      <w:r>
+        <w:rPr>
+          <w:rFonts w:eastAsia="Times New Roman" w:cstheme="minorHAnsi"/>
+          <w:color w:val="000000" w:themeColor="text1"/>
+        </w:rPr>
+        <w:t>es méthodes génériques sont celles qui sont écrites avec une seule déclaration et qui peuvent être appelées avec des arguments de différents types.</w:t>
+      </w:r>
+    </w:p>
+    <w:p>
+      <w:pPr>
+        <w:shd w:val="clear" w:color="auto" w:fill="FFFFFF"/>
+        <w:spacing w:after="0" w:line="240" w:lineRule="auto"/>
+        <w:textAlignment w:val="baseline"/>
+        <w:rPr>
+          <w:rFonts w:eastAsia="Times New Roman" w:cstheme="minorHAnsi"/>
+          <w:color w:val="000000" w:themeColor="text1"/>
+        </w:rPr>
+      </w:pPr>
+      <w:r>
+        <w:rPr>
+          <w:rFonts w:eastAsia="Times New Roman" w:cstheme="minorHAnsi"/>
+          <w:color w:val="000000" w:themeColor="text1"/>
+        </w:rPr>
+        <w:t xml:space="preserve">En fonction des types d’arguments passés à la méthode générique, le compilateur gère chaque appel de méthode de manière appropriée. Voici les règles pour définir les méthodes </w:t>
+      </w:r>
+      <w:proofErr w:type="gramStart"/>
+      <w:r>
+        <w:rPr>
+          <w:rFonts w:eastAsia="Times New Roman" w:cstheme="minorHAnsi"/>
+          <w:color w:val="000000" w:themeColor="text1"/>
+        </w:rPr>
+        <w:t>génériques:</w:t>
+      </w:r>
+      <w:proofErr w:type="gramEnd"/>
+    </w:p>
+    <w:p>
+      <w:pPr>
+        <w:numPr>
+          <w:ilvl w:val="0"/>
+          <w:numId w:val="6"/>
+        </w:numPr>
+        <w:shd w:val="clear" w:color="auto" w:fill="FFFFFF"/>
+        <w:spacing w:after="0" w:line="240" w:lineRule="auto"/>
+        <w:textAlignment w:val="baseline"/>
+        <w:rPr>
+          <w:rFonts w:eastAsia="Times New Roman" w:cstheme="minorHAnsi"/>
+          <w:color w:val="000000" w:themeColor="text1"/>
+        </w:rPr>
+      </w:pPr>
+      <w:r>
+        <w:rPr>
+          <w:rFonts w:eastAsia="Times New Roman" w:cstheme="minorHAnsi"/>
+          <w:color w:val="000000" w:themeColor="text1"/>
+        </w:rPr>
+        <w:t xml:space="preserve">Les méthodes génériques ont un type </w:t>
+      </w:r>
+      <w:proofErr w:type="gramStart"/>
+      <w:r>
+        <w:rPr>
+          <w:rFonts w:eastAsia="Times New Roman" w:cstheme="minorHAnsi"/>
+          <w:color w:val="000000" w:themeColor="text1"/>
+        </w:rPr>
+        <w:t>paramétré(</w:t>
+      </w:r>
+      <w:proofErr w:type="gramEnd"/>
+      <w:r>
+        <w:rPr>
+          <w:rFonts w:eastAsia="Times New Roman" w:cstheme="minorHAnsi"/>
+          <w:color w:val="000000" w:themeColor="text1"/>
+        </w:rPr>
+        <w:t>qui représente un paramètre de type générique) avant le type de retour de la déclaration de méthode</w:t>
+      </w:r>
+    </w:p>
+    <w:p>
+      <w:pPr>
+        <w:numPr>
+          <w:ilvl w:val="0"/>
+          <w:numId w:val="6"/>
+        </w:numPr>
+        <w:shd w:val="clear" w:color="auto" w:fill="FFFFFF"/>
+        <w:spacing w:after="0" w:line="240" w:lineRule="auto"/>
+        <w:textAlignment w:val="baseline"/>
+        <w:rPr>
+          <w:rFonts w:eastAsia="Times New Roman" w:cstheme="minorHAnsi"/>
+          <w:color w:val="000000" w:themeColor="text1"/>
+        </w:rPr>
+      </w:pPr>
+      <w:r>
+        <w:rPr>
+          <w:rFonts w:eastAsia="Times New Roman" w:cstheme="minorHAnsi"/>
+          <w:color w:val="000000" w:themeColor="text1"/>
+        </w:rPr>
+        <w:t>Les méthodes génériques peuvent avoir différents types paramétrés séparés par des virgules dans la signature de méthode.</w:t>
+      </w:r>
+    </w:p>
+    <w:p>
+      <w:pPr>
+        <w:numPr>
+          <w:ilvl w:val="0"/>
+          <w:numId w:val="6"/>
+        </w:numPr>
+        <w:shd w:val="clear" w:color="auto" w:fill="FFFFFF"/>
+        <w:spacing w:after="0" w:line="240" w:lineRule="auto"/>
+        <w:textAlignment w:val="baseline"/>
+        <w:rPr>
+          <w:rFonts w:eastAsia="Times New Roman" w:cstheme="minorHAnsi"/>
+          <w:color w:val="000000" w:themeColor="text1"/>
+        </w:rPr>
+      </w:pPr>
+      <w:r>
+        <w:rPr>
+          <w:rFonts w:eastAsia="Times New Roman" w:cstheme="minorHAnsi"/>
+          <w:color w:val="000000" w:themeColor="text1"/>
+        </w:rPr>
+        <w:t>Le corps d’une méthode générique est comme une méthode normale</w:t>
+      </w:r>
+    </w:p>
+    <w:p/>
+    <w:p>
+      <w:pPr>
+        <w:rPr>
+          <w:b/>
+          <w:bCs/>
+          <w:u w:val="single"/>
+        </w:rPr>
+      </w:pPr>
+    </w:p>
+    <w:p>
+      <w:pPr>
+        <w:rPr>
+          <w:b/>
+          <w:bCs/>
+          <w:u w:val="single"/>
         </w:rPr>
       </w:pPr>
     </w:p>
     <w:sectPr>
-      <w:headerReference w:type="default" r:id="rId15"/>
-      <w:footerReference w:type="default" r:id="rId16"/>
+      <w:headerReference w:type="default" r:id="rId18"/>
+      <w:footerReference w:type="default" r:id="rId19"/>
       <w:pgSz w:w="11906" w:h="16838"/>
       <w:pgMar w:top="0" w:right="1417" w:bottom="1417" w:left="1417" w:header="36" w:footer="708" w:gutter="0"/>
       <w:cols w:space="708"/>
@@ -6657,8 +8329,8 @@
               <w:sz w:val="16"/>
             </w:rPr>
           </w:pPr>
-          <w:bookmarkStart w:id="8" w:name="autonew_header_référence"/>
-          <w:bookmarkEnd w:id="8"/>
+          <w:bookmarkStart w:id="9" w:name="autonew_header_référence"/>
+          <w:bookmarkEnd w:id="9"/>
         </w:p>
       </w:tc>
       <w:tc>
@@ -6693,7 +8365,15 @@
               <w:b/>
               <w:color w:val="0000FF"/>
             </w:rPr>
-            <w:t>SEBIH Salim</w:t>
+            <w:t xml:space="preserve">SEBIH </w:t>
+          </w:r>
+          <w:proofErr w:type="gramStart"/>
+          <w:r>
+            <w:rPr>
+              <w:b/>
+              <w:color w:val="0000FF"/>
+            </w:rPr>
+            <w:t>Salim</w:t>
           </w:r>
           <w:r>
             <w:rPr>
@@ -6707,7 +8387,15 @@
               <w:b/>
               <w:color w:val="0000FF"/>
             </w:rPr>
-            <w:t xml:space="preserve">                         [</w:t>
+            <w:t xml:space="preserve"> </w:t>
+          </w:r>
+          <w:proofErr w:type="gramEnd"/>
+          <w:r>
+            <w:rPr>
+              <w:b/>
+              <w:color w:val="0000FF"/>
+            </w:rPr>
+            <w:t xml:space="preserve">                        [</w:t>
           </w:r>
           <w:r>
             <w:rPr>
@@ -6751,6 +8439,147 @@
 <file path=word/numbering.xml><?xml version="1.0" encoding="utf-8"?>
 <w:numbering xmlns:wpc="http://schemas.microsoft.com/office/word/2010/wordprocessingCanvas" xmlns:cx="http://schemas.microsoft.com/office/drawing/2014/chartex" xmlns:cx1="http://schemas.microsoft.com/office/drawing/2015/9/8/chartex" xmlns:cx2="http://schemas.microsoft.com/office/drawing/2015/10/21/chartex" xmlns:cx3="http://schemas.microsoft.com/office/drawing/2016/5/9/chartex" xmlns:cx4="http://schemas.microsoft.com/office/drawing/2016/5/10/chartex" xmlns:cx5="http://schemas.microsoft.com/office/drawing/2016/5/11/chartex" xmlns:cx6="http://schemas.microsoft.com/office/drawing/2016/5/12/chartex" xmlns:cx7="http://schemas.microsoft.com/office/drawing/2016/5/13/chartex" xmlns:cx8="http://schemas.microsoft.com/office/drawing/2016/5/14/chartex" xmlns:mc="http://schemas.openxmlformats.org/markup-compatibility/2006" xmlns:aink="http://schemas.microsoft.com/office/drawing/2016/ink" xmlns:am3d="http://schemas.microsoft.com/office/drawing/2017/model3d" xmlns:o="urn:schemas-microsoft-com:office:office" xmlns:r="http://schemas.openxmlformats.org/officeDocument/2006/relationships" xmlns:m="http://schemas.openxmlformats.org/officeDocument/2006/math" xmlns:v="urn:schemas-microsoft-com:vml" xmlns:wp14="http://schemas.microsoft.com/office/word/2010/wordprocessingDrawing" xmlns:wp="http://schemas.openxmlformats.org/drawingml/2006/wordprocessingDrawing" xmlns:w10="urn:schemas-microsoft-com:office:word" xmlns:w="http://schemas.openxmlformats.org/wordprocessingml/2006/main" xmlns:w14="http://schemas.microsoft.com/office/word/2010/wordml" xmlns:w15="http://schemas.microsoft.com/office/word/2012/wordml" xmlns:w16cex="http://schemas.microsoft.com/office/word/2018/wordml/cex" xmlns:w16cid="http://schemas.microsoft.com/office/word/2016/wordml/cid" xmlns:w16="http://schemas.microsoft.com/office/word/2018/wordml" xmlns:w16sdtdh="http://schemas.microsoft.com/office/word/2020/wordml/sdtdatahash" xmlns:w16se="http://schemas.microsoft.com/office/word/2015/wordml/symex" xmlns:wpg="http://schemas.microsoft.com/office/word/2010/wordprocessingGroup" xmlns:wpi="http://schemas.microsoft.com/office/word/2010/wordprocessingInk" xmlns:wne="http://schemas.microsoft.com/office/word/2006/wordml" xmlns:wps="http://schemas.microsoft.com/office/word/2010/wordprocessingShape" mc:Ignorable="w14 w15 w16se w16cid w16 w16cex w16sdtdh wp14">
   <w:abstractNum w:abstractNumId="0" w15:restartNumberingAfterBreak="0">
+    <w:nsid w:val="054B5095"/>
+    <w:multiLevelType w:val="multilevel"/>
+    <w:tmpl w:val="60F63198"/>
+    <w:lvl w:ilvl="0">
+      <w:start w:val="1"/>
+      <w:numFmt w:val="bullet"/>
+      <w:lvlText w:val=""/>
+      <w:lvlJc w:val="left"/>
+      <w:pPr>
+        <w:tabs>
+          <w:tab w:val="num" w:pos="720"/>
+        </w:tabs>
+        <w:ind w:left="720" w:hanging="360"/>
+      </w:pPr>
+      <w:rPr>
+        <w:rFonts w:ascii="Wingdings" w:hAnsi="Wingdings" w:hint="default"/>
+        <w:sz w:val="20"/>
+      </w:rPr>
+    </w:lvl>
+    <w:lvl w:ilvl="1" w:tentative="1">
+      <w:numFmt w:val="bullet"/>
+      <w:lvlText w:val=""/>
+      <w:lvlJc w:val="left"/>
+      <w:pPr>
+        <w:tabs>
+          <w:tab w:val="num" w:pos="1440"/>
+        </w:tabs>
+        <w:ind w:left="1440" w:hanging="360"/>
+      </w:pPr>
+      <w:rPr>
+        <w:rFonts w:ascii="Wingdings" w:hAnsi="Wingdings" w:hint="default"/>
+        <w:sz w:val="20"/>
+      </w:rPr>
+    </w:lvl>
+    <w:lvl w:ilvl="2" w:tentative="1">
+      <w:numFmt w:val="bullet"/>
+      <w:lvlText w:val=""/>
+      <w:lvlJc w:val="left"/>
+      <w:pPr>
+        <w:tabs>
+          <w:tab w:val="num" w:pos="2160"/>
+        </w:tabs>
+        <w:ind w:left="2160" w:hanging="360"/>
+      </w:pPr>
+      <w:rPr>
+        <w:rFonts w:ascii="Wingdings" w:hAnsi="Wingdings" w:hint="default"/>
+        <w:sz w:val="20"/>
+      </w:rPr>
+    </w:lvl>
+    <w:lvl w:ilvl="3" w:tentative="1">
+      <w:numFmt w:val="bullet"/>
+      <w:lvlText w:val=""/>
+      <w:lvlJc w:val="left"/>
+      <w:pPr>
+        <w:tabs>
+          <w:tab w:val="num" w:pos="2880"/>
+        </w:tabs>
+        <w:ind w:left="2880" w:hanging="360"/>
+      </w:pPr>
+      <w:rPr>
+        <w:rFonts w:ascii="Wingdings" w:hAnsi="Wingdings" w:hint="default"/>
+        <w:sz w:val="20"/>
+      </w:rPr>
+    </w:lvl>
+    <w:lvl w:ilvl="4" w:tentative="1">
+      <w:numFmt w:val="bullet"/>
+      <w:lvlText w:val=""/>
+      <w:lvlJc w:val="left"/>
+      <w:pPr>
+        <w:tabs>
+          <w:tab w:val="num" w:pos="3600"/>
+        </w:tabs>
+        <w:ind w:left="3600" w:hanging="360"/>
+      </w:pPr>
+      <w:rPr>
+        <w:rFonts w:ascii="Wingdings" w:hAnsi="Wingdings" w:hint="default"/>
+        <w:sz w:val="20"/>
+      </w:rPr>
+    </w:lvl>
+    <w:lvl w:ilvl="5" w:tentative="1">
+      <w:numFmt w:val="bullet"/>
+      <w:lvlText w:val=""/>
+      <w:lvlJc w:val="left"/>
+      <w:pPr>
+        <w:tabs>
+          <w:tab w:val="num" w:pos="4320"/>
+        </w:tabs>
+        <w:ind w:left="4320" w:hanging="360"/>
+      </w:pPr>
+      <w:rPr>
+        <w:rFonts w:ascii="Wingdings" w:hAnsi="Wingdings" w:hint="default"/>
+        <w:sz w:val="20"/>
+      </w:rPr>
+    </w:lvl>
+    <w:lvl w:ilvl="6" w:tentative="1">
+      <w:numFmt w:val="bullet"/>
+      <w:lvlText w:val=""/>
+      <w:lvlJc w:val="left"/>
+      <w:pPr>
+        <w:tabs>
+          <w:tab w:val="num" w:pos="5040"/>
+        </w:tabs>
+        <w:ind w:left="5040" w:hanging="360"/>
+      </w:pPr>
+      <w:rPr>
+        <w:rFonts w:ascii="Wingdings" w:hAnsi="Wingdings" w:hint="default"/>
+        <w:sz w:val="20"/>
+      </w:rPr>
+    </w:lvl>
+    <w:lvl w:ilvl="7" w:tentative="1">
+      <w:numFmt w:val="bullet"/>
+      <w:lvlText w:val=""/>
+      <w:lvlJc w:val="left"/>
+      <w:pPr>
+        <w:tabs>
+          <w:tab w:val="num" w:pos="5760"/>
+        </w:tabs>
+        <w:ind w:left="5760" w:hanging="360"/>
+      </w:pPr>
+      <w:rPr>
+        <w:rFonts w:ascii="Wingdings" w:hAnsi="Wingdings" w:hint="default"/>
+        <w:sz w:val="20"/>
+      </w:rPr>
+    </w:lvl>
+    <w:lvl w:ilvl="8" w:tentative="1">
+      <w:numFmt w:val="bullet"/>
+      <w:lvlText w:val=""/>
+      <w:lvlJc w:val="left"/>
+      <w:pPr>
+        <w:tabs>
+          <w:tab w:val="num" w:pos="6480"/>
+        </w:tabs>
+        <w:ind w:left="6480" w:hanging="360"/>
+      </w:pPr>
+      <w:rPr>
+        <w:rFonts w:ascii="Wingdings" w:hAnsi="Wingdings" w:hint="default"/>
+        <w:sz w:val="20"/>
+      </w:rPr>
+    </w:lvl>
+  </w:abstractNum>
+  <w:abstractNum w:abstractNumId="1" w15:restartNumberingAfterBreak="0">
     <w:nsid w:val="0DBB7229"/>
     <w:multiLevelType w:val="hybridMultilevel"/>
     <w:tmpl w:val="34B43576"/>
@@ -6839,7 +8668,7 @@
       </w:pPr>
     </w:lvl>
   </w:abstractNum>
-  <w:abstractNum w:abstractNumId="1" w15:restartNumberingAfterBreak="0">
+  <w:abstractNum w:abstractNumId="2" w15:restartNumberingAfterBreak="0">
     <w:nsid w:val="305140D8"/>
     <w:multiLevelType w:val="hybridMultilevel"/>
     <w:tmpl w:val="4BBE2934"/>
@@ -6954,7 +8783,7 @@
       </w:rPr>
     </w:lvl>
   </w:abstractNum>
-  <w:abstractNum w:abstractNumId="2" w15:restartNumberingAfterBreak="0">
+  <w:abstractNum w:abstractNumId="3" w15:restartNumberingAfterBreak="0">
     <w:nsid w:val="3CF41355"/>
     <w:multiLevelType w:val="multilevel"/>
     <w:tmpl w:val="F39C50B4"/>
@@ -7062,14 +8891,14 @@
       </w:pPr>
     </w:lvl>
   </w:abstractNum>
-  <w:num w:numId="1">
-    <w:abstractNumId w:val="1"/>
-  </w:num>
-  <w:num w:numId="2">
+  <w:num w:numId="1" w16cid:durableId="1073628701">
     <w:abstractNumId w:val="2"/>
   </w:num>
-  <w:num w:numId="3">
-    <w:abstractNumId w:val="2"/>
+  <w:num w:numId="2" w16cid:durableId="1102192060">
+    <w:abstractNumId w:val="3"/>
+  </w:num>
+  <w:num w:numId="3" w16cid:durableId="713382802">
+    <w:abstractNumId w:val="3"/>
     <w:lvlOverride w:ilvl="0">
       <w:startOverride w:val="1"/>
     </w:lvlOverride>
@@ -7098,8 +8927,8 @@
       <w:startOverride w:val="1"/>
     </w:lvlOverride>
   </w:num>
-  <w:num w:numId="4">
-    <w:abstractNumId w:val="2"/>
+  <w:num w:numId="4" w16cid:durableId="2015574487">
+    <w:abstractNumId w:val="3"/>
     <w:lvlOverride w:ilvl="0">
       <w:startOverride w:val="1"/>
     </w:lvlOverride>
@@ -7128,7 +8957,10 @@
       <w:startOverride w:val="1"/>
     </w:lvlOverride>
   </w:num>
-  <w:num w:numId="5">
+  <w:num w:numId="5" w16cid:durableId="829252887">
+    <w:abstractNumId w:val="1"/>
+  </w:num>
+  <w:num w:numId="6" w16cid:durableId="1856532174">
     <w:abstractNumId w:val="0"/>
   </w:num>
   <w:numIdMacAtCleanup w:val="4"/>
@@ -8618,6 +10450,11 @@
       <w:szCs w:val="24"/>
     </w:rPr>
   </w:style>
+  <w:style w:type="character" w:customStyle="1" w:styleId="first-letter">
+    <w:name w:val="first-letter"/>
+    <w:basedOn w:val="Policepardfaut"/>
+    <w:rsid w:val="00561C2A"/>
+  </w:style>
 </w:styles>
 </file>
 

</xml_diff>

<commit_message>
hdfs python java map red
</commit_message>
<xml_diff>
--- a/cours/17_javaObjet/CR_JOO_SEEBIH.docx
+++ b/cours/17_javaObjet/CR_JOO_SEEBIH.docx
@@ -1898,27 +1898,14 @@
       <w:r>
         <w:t xml:space="preserve">Figure </w:t>
       </w:r>
-      <w:r>
-        <w:fldChar w:fldCharType="begin"/>
-      </w:r>
-      <w:r>
-        <w:instrText xml:space="preserve"> SEQ Figure \* ARABIC </w:instrText>
-      </w:r>
-      <w:r>
-        <w:fldChar w:fldCharType="separate"/>
-      </w:r>
-      <w:r>
-        <w:rPr>
-          <w:noProof/>
-        </w:rPr>
-        <w:t>1</w:t>
-      </w:r>
-      <w:r>
-        <w:rPr>
-          <w:noProof/>
-        </w:rPr>
-        <w:fldChar w:fldCharType="end"/>
-      </w:r>
+      <w:fldSimple w:instr=" SEQ Figure \* ARABIC ">
+        <w:r>
+          <w:rPr>
+            <w:noProof/>
+          </w:rPr>
+          <w:t>1</w:t>
+        </w:r>
+      </w:fldSimple>
       <w:r>
         <w:t> : instanciation qu’on appelle chaussure de la classe chaussure dans une autre classe</w:t>
       </w:r>
@@ -6611,6 +6598,7 @@
     </w:p>
     <w:p>
       <w:pPr>
+        <w:jc w:val="both"/>
         <w:rPr>
           <w:rFonts w:cstheme="minorHAnsi"/>
           <w:shd w:val="clear" w:color="auto" w:fill="FCFCFC"/>
@@ -6663,6 +6651,7 @@
     </w:p>
     <w:p>
       <w:pPr>
+        <w:jc w:val="both"/>
         <w:rPr>
           <w:rFonts w:cstheme="minorHAnsi"/>
           <w:shd w:val="clear" w:color="auto" w:fill="FCFCFC"/>
@@ -6678,6 +6667,7 @@
     </w:p>
     <w:p>
       <w:pPr>
+        <w:jc w:val="both"/>
         <w:rPr>
           <w:rFonts w:cstheme="minorHAnsi"/>
           <w:shd w:val="clear" w:color="auto" w:fill="FCFCFC"/>
@@ -6716,6 +6706,7 @@
     </w:p>
     <w:p>
       <w:pPr>
+        <w:jc w:val="both"/>
         <w:rPr>
           <w:rFonts w:cstheme="minorHAnsi"/>
           <w:shd w:val="clear" w:color="auto" w:fill="FCFCFC"/>
@@ -6731,6 +6722,7 @@
     </w:p>
     <w:p>
       <w:pPr>
+        <w:jc w:val="both"/>
         <w:rPr>
           <w:rFonts w:cstheme="minorHAnsi"/>
           <w:shd w:val="clear" w:color="auto" w:fill="FCFCFC"/>
@@ -6753,6 +6745,7 @@
     </w:p>
     <w:p>
       <w:pPr>
+        <w:jc w:val="both"/>
         <w:rPr>
           <w:rFonts w:cstheme="minorHAnsi"/>
           <w:b/>
@@ -7446,11 +7439,17 @@
       </w:r>
     </w:p>
     <w:p>
+      <w:pPr>
+        <w:jc w:val="both"/>
+      </w:pPr>
       <w:r>
         <w:t>Une classe générique c’est une classe dont un ou plusieurs paramètres peuvent prendre n’importe quel type valide.</w:t>
       </w:r>
     </w:p>
     <w:p>
+      <w:pPr>
+        <w:jc w:val="both"/>
+      </w:pPr>
       <w:r>
         <w:t>Tous les types primitifs</w:t>
       </w:r>
@@ -7473,6 +7472,9 @@
       </w:r>
     </w:p>
     <w:p>
+      <w:pPr>
+        <w:jc w:val="both"/>
+      </w:pPr>
       <w:r>
         <w:t xml:space="preserve">Integer, </w:t>
       </w:r>
@@ -7487,6 +7489,7 @@
     </w:p>
     <w:p>
       <w:pPr>
+        <w:jc w:val="both"/>
         <w:rPr>
           <w:rFonts w:cstheme="minorHAnsi"/>
           <w:color w:val="000000" w:themeColor="text1"/>
@@ -7540,6 +7543,7 @@
     </w:p>
     <w:p>
       <w:pPr>
+        <w:jc w:val="both"/>
         <w:rPr>
           <w:rFonts w:cstheme="minorHAnsi"/>
           <w:color w:val="000000" w:themeColor="text1"/>
@@ -7620,6 +7624,7 @@
           <w:rFonts w:cstheme="minorHAnsi"/>
           <w:b/>
           <w:bCs/>
+          <w:noProof/>
           <w:u w:val="single"/>
         </w:rPr>
         <w:drawing>
@@ -7687,6 +7692,7 @@
       <w:r>
         <w:rPr>
           <w:rFonts w:cstheme="minorHAnsi"/>
+          <w:noProof/>
         </w:rPr>
         <w:lastRenderedPageBreak/>
         <w:drawing>
@@ -7762,6 +7768,7 @@
       <w:pPr>
         <w:shd w:val="clear" w:color="auto" w:fill="FFFFFF"/>
         <w:spacing w:after="0" w:line="240" w:lineRule="auto"/>
+        <w:jc w:val="both"/>
         <w:textAlignment w:val="baseline"/>
         <w:rPr>
           <w:rFonts w:eastAsia="Times New Roman" w:cstheme="minorHAnsi"/>
@@ -7790,6 +7797,7 @@
       <w:pPr>
         <w:shd w:val="clear" w:color="auto" w:fill="FFFFFF"/>
         <w:spacing w:after="0" w:line="240" w:lineRule="auto"/>
+        <w:jc w:val="both"/>
         <w:textAlignment w:val="baseline"/>
         <w:rPr>
           <w:rFonts w:eastAsia="Times New Roman" w:cstheme="minorHAnsi"/>
@@ -7821,6 +7829,7 @@
         </w:numPr>
         <w:shd w:val="clear" w:color="auto" w:fill="FFFFFF"/>
         <w:spacing w:after="0" w:line="240" w:lineRule="auto"/>
+        <w:jc w:val="both"/>
         <w:textAlignment w:val="baseline"/>
         <w:rPr>
           <w:rFonts w:eastAsia="Times New Roman" w:cstheme="minorHAnsi"/>
@@ -7859,6 +7868,7 @@
         </w:numPr>
         <w:shd w:val="clear" w:color="auto" w:fill="FFFFFF"/>
         <w:spacing w:after="0" w:line="240" w:lineRule="auto"/>
+        <w:jc w:val="both"/>
         <w:textAlignment w:val="baseline"/>
         <w:rPr>
           <w:rFonts w:eastAsia="Times New Roman" w:cstheme="minorHAnsi"/>
@@ -7881,6 +7891,7 @@
         </w:numPr>
         <w:shd w:val="clear" w:color="auto" w:fill="FFFFFF"/>
         <w:spacing w:after="0" w:line="240" w:lineRule="auto"/>
+        <w:jc w:val="both"/>
         <w:textAlignment w:val="baseline"/>
         <w:rPr>
           <w:rFonts w:eastAsia="Times New Roman" w:cstheme="minorHAnsi"/>
@@ -7895,7 +7906,11 @@
         <w:t>Le corps d’une méthode générique est comme une méthode normale</w:t>
       </w:r>
     </w:p>
-    <w:p/>
+    <w:p>
+      <w:pPr>
+        <w:jc w:val="both"/>
+      </w:pPr>
+    </w:p>
     <w:p>
       <w:pPr>
         <w:rPr>

</xml_diff>